<commit_message>
Project 3 reflection done
I still might proof read it a time or two more, but it is good enough to
submit
</commit_message>
<xml_diff>
--- a/Project Reflections/P3 Reflection/P3 Reflection.docx
+++ b/Project Reflections/P3 Reflection/P3 Reflection.docx
@@ -1,6 +1,6 @@
 
 <file path=word/document.xml><?xml version="1.0" encoding="utf-8"?>
-<w:document xmlns:wpc="http://schemas.microsoft.com/office/word/2010/wordprocessingCanvas" xmlns:mc="http://schemas.openxmlformats.org/markup-compatibility/2006" xmlns:o="urn:schemas-microsoft-com:office:office" xmlns:r="http://schemas.openxmlformats.org/officeDocument/2006/relationships" xmlns:m="http://schemas.openxmlformats.org/officeDocument/2006/math" xmlns:v="urn:schemas-microsoft-com:vml" xmlns:wp14="http://schemas.microsoft.com/office/word/2010/wordprocessingDrawing" xmlns:wp="http://schemas.openxmlformats.org/drawingml/2006/wordprocessingDrawing" xmlns:w10="urn:schemas-microsoft-com:office:word" xmlns:w="http://schemas.openxmlformats.org/wordprocessingml/2006/main" xmlns:w14="http://schemas.microsoft.com/office/word/2010/wordml" xmlns:w15="http://schemas.microsoft.com/office/word/2012/wordml" xmlns:wpg="http://schemas.microsoft.com/office/word/2010/wordprocessingGroup" xmlns:wpi="http://schemas.microsoft.com/office/word/2010/wordprocessingInk" xmlns:wne="http://schemas.microsoft.com/office/word/2006/wordml" xmlns:wps="http://schemas.microsoft.com/office/word/2010/wordprocessingShape" mc:Ignorable="w14 w15 wp14">
+<w:document xmlns:wpc="http://schemas.microsoft.com/office/word/2010/wordprocessingCanvas" xmlns:cx="http://schemas.microsoft.com/office/drawing/2014/chartex" xmlns:cx1="http://schemas.microsoft.com/office/drawing/2015/9/8/chartex" xmlns:cx2="http://schemas.microsoft.com/office/drawing/2015/10/21/chartex" xmlns:mc="http://schemas.openxmlformats.org/markup-compatibility/2006" xmlns:o="urn:schemas-microsoft-com:office:office" xmlns:r="http://schemas.openxmlformats.org/officeDocument/2006/relationships" xmlns:m="http://schemas.openxmlformats.org/officeDocument/2006/math" xmlns:v="urn:schemas-microsoft-com:vml" xmlns:wp14="http://schemas.microsoft.com/office/word/2010/wordprocessingDrawing" xmlns:wp="http://schemas.openxmlformats.org/drawingml/2006/wordprocessingDrawing" xmlns:w10="urn:schemas-microsoft-com:office:word" xmlns:w="http://schemas.openxmlformats.org/wordprocessingml/2006/main" xmlns:w14="http://schemas.microsoft.com/office/word/2010/wordml" xmlns:w15="http://schemas.microsoft.com/office/word/2012/wordml" xmlns:w16se="http://schemas.microsoft.com/office/word/2015/wordml/symex" xmlns:wpg="http://schemas.microsoft.com/office/word/2010/wordprocessingGroup" xmlns:wpi="http://schemas.microsoft.com/office/word/2010/wordprocessingInk" xmlns:wne="http://schemas.microsoft.com/office/word/2006/wordml" xmlns:wps="http://schemas.microsoft.com/office/word/2010/wordprocessingShape" mc:Ignorable="w14 w15 w16se wp14">
   <w:body>
     <w:p>
       <w:pPr>
@@ -26,7 +26,13 @@
         <w:jc w:val="right"/>
       </w:pPr>
       <w:r>
-        <w:t>Project 2 Reflection</w:t>
+        <w:t xml:space="preserve">Project </w:t>
+      </w:r>
+      <w:r>
+        <w:t>3</w:t>
+      </w:r>
+      <w:r>
+        <w:t xml:space="preserve"> Reflection</w:t>
       </w:r>
     </w:p>
     <w:p>
@@ -35,7 +41,10 @@
         <w:jc w:val="right"/>
       </w:pPr>
       <w:r>
-        <w:t>3 July 2016</w:t>
+        <w:t>24</w:t>
+      </w:r>
+      <w:r>
+        <w:t xml:space="preserve"> July 2016</w:t>
       </w:r>
     </w:p>
     <w:p>
@@ -63,25 +72,40 @@
         <w:t>was</w:t>
       </w:r>
       <w:r>
-        <w:t xml:space="preserve"> to build upon the previous project of solving 2x2 Raven’s Progressive Matrix (RPM) problems. </w:t>
-      </w:r>
-      <w:r>
-        <w:t xml:space="preserve">In this project 3x3 RPMs were solved in addition to the 2x2 matrices from the last project. Generate and test was used to solve the 2x2 matrices, and a similar approach was </w:t>
-      </w:r>
-      <w:r>
-        <w:t>applied</w:t>
-      </w:r>
-      <w:r>
-        <w:t xml:space="preserve"> here. However, since the patterns for 3x3 matrices were more varied, a more tailored approach to g</w:t>
-      </w:r>
-      <w:r>
-        <w:t>enerate and test was used</w:t>
-      </w:r>
-      <w:r>
-        <w:t>.</w:t>
-      </w:r>
-      <w:r>
-        <w:t xml:space="preserve"> While this resulted in acceptable performance for in sample problems, this solution overfit the RPMs.</w:t>
+        <w:t xml:space="preserve"> to build upon the previous project</w:t>
+      </w:r>
+      <w:r>
+        <w:t>s</w:t>
+      </w:r>
+      <w:r>
+        <w:t xml:space="preserve"> of solving 2x2</w:t>
+      </w:r>
+      <w:r>
+        <w:t xml:space="preserve"> and 3x3</w:t>
+      </w:r>
+      <w:r>
+        <w:t xml:space="preserve"> Raven’s Progressive Matrix (RPM) problems</w:t>
+      </w:r>
+      <w:r>
+        <w:t xml:space="preserve"> using combinations of verbal and visual information</w:t>
+      </w:r>
+      <w:r>
+        <w:t xml:space="preserve">. </w:t>
+      </w:r>
+      <w:r>
+        <w:t>In this project 3x3 RPMs</w:t>
+      </w:r>
+      <w:r>
+        <w:t xml:space="preserve"> were solved</w:t>
+      </w:r>
+      <w:r>
+        <w:t xml:space="preserve"> </w:t>
+      </w:r>
+      <w:r>
+        <w:t>using only visual information.</w:t>
+      </w:r>
+      <w:r>
+        <w:t xml:space="preserve"> </w:t>
       </w:r>
     </w:p>
     <w:p>
@@ -94,131 +118,98 @@
     </w:p>
     <w:p>
       <w:r>
-        <w:t>In the previous project the</w:t>
-      </w:r>
-      <w:r>
-        <w:t xml:space="preserve"> “</w:t>
-      </w:r>
-      <w:r>
-        <w:t>generate and test</w:t>
-      </w:r>
-      <w:r>
-        <w:t>”</w:t>
-      </w:r>
-      <w:r>
-        <w:t xml:space="preserve"> meth</w:t>
-      </w:r>
-      <w:r>
-        <w:t>od proved to be quite powerful but at times too general. As such,</w:t>
-      </w:r>
-      <w:r>
-        <w:t xml:space="preserve"> this same </w:t>
-      </w:r>
-      <w:r>
-        <w:t xml:space="preserve">technique was applied here but with some modifications. The relationships between images and the patterns for the 3x3 RPMs were much more complex than in 2x2 matrices. (The 3x3 matrices </w:t>
-      </w:r>
-      <w:r>
-        <w:t>were</w:t>
-      </w:r>
-      <w:r>
-        <w:t xml:space="preserve"> more than twice as large!) As such, generalizing </w:t>
-      </w:r>
-      <w:r>
-        <w:t>to just a small set of</w:t>
-      </w:r>
-      <w:r>
-        <w:t xml:space="preserve"> relationship</w:t>
-      </w:r>
-      <w:r>
-        <w:t xml:space="preserve">s </w:t>
-      </w:r>
-      <w:r>
-        <w:t xml:space="preserve">proved too complex to handle. The </w:t>
-      </w:r>
-      <w:r>
-        <w:t>patterns</w:t>
-      </w:r>
-      <w:r>
-        <w:t xml:space="preserve"> were too varied to effectively abstract them, </w:t>
-      </w:r>
-      <w:r>
-        <w:t>so the problems were handled on a case by case basis.</w:t>
-      </w:r>
-      <w:r>
-        <w:t xml:space="preserve"> With this structure</w:t>
-      </w:r>
-      <w:r>
-        <w:t xml:space="preserve"> the agent was able to answer problems it had encountered before, but it was not equipped solve new problems well</w:t>
-      </w:r>
-      <w:r>
-        <w:t xml:space="preserve"> unless these problems fit the same relationships it was trained to know</w:t>
-      </w:r>
-      <w:r>
-        <w:t>.</w:t>
+        <w:t xml:space="preserve">Unlike the past projects, no verbal information was available for this project. Fortunately, a visual approach was primarily used in the last two projects, so a completely visual approach was not difficult to implement. </w:t>
       </w:r>
     </w:p>
     <w:p>
       <w:r>
-        <w:t xml:space="preserve">Another difference between the 2x2 and 3x3 designs was how </w:t>
-      </w:r>
-      <w:r>
-        <w:t>answers were selected. For the 2x2 matrices there were usually multiple ways to generate an answer that fit the pattern but would re</w:t>
-      </w:r>
-      <w:r>
-        <w:t>sult in an incorrect answer. S</w:t>
-      </w:r>
-      <w:r>
-        <w:t>ome code was necessary</w:t>
-      </w:r>
-      <w:r>
-        <w:t xml:space="preserve"> therefore</w:t>
-      </w:r>
-      <w:r>
-        <w:t xml:space="preserve"> to handle cases where multiple generated guesses appeared in provided answers. </w:t>
-      </w:r>
-      <w:r>
-        <w:t xml:space="preserve">For the 3x3 matrices </w:t>
-      </w:r>
-      <w:r>
-        <w:t xml:space="preserve">it was hypothesized that </w:t>
-      </w:r>
-      <w:r>
-        <w:t xml:space="preserve">their complicated patterns meant having multiple guesses that matched an answer was very unlikely. </w:t>
-      </w:r>
-      <w:r>
-        <w:t xml:space="preserve">Therefore the first guess that appeared in the provided answers </w:t>
-      </w:r>
-      <w:r>
-        <w:t xml:space="preserve">(within a certain confidence range) </w:t>
-      </w:r>
-      <w:r>
-        <w:t>was returned as the answer to the RPM.</w:t>
+        <w:t>Once mor</w:t>
+      </w:r>
+      <w:r>
+        <w:t>e generate and test was used, and in some cases</w:t>
+      </w:r>
+      <w:r>
+        <w:t xml:space="preserve"> test and generate. </w:t>
+      </w:r>
+      <w:r>
+        <w:t>In some cases, t</w:t>
+      </w:r>
+      <w:r>
+        <w:t xml:space="preserve">he problem would be tested for a certain pattern, and if the pattern matched, the answer was generated according to that pattern. </w:t>
+      </w:r>
+      <w:r>
+        <w:t xml:space="preserve">In other cases, the answer was generated first and the provided answers were searched to see if the answer was present. </w:t>
+      </w:r>
+      <w:r>
+        <w:t xml:space="preserve">The best match to this generated answer was found, and if the answer provided by the instructor and the generated answer matched closely enough, that answer was returned as the solution. </w:t>
       </w:r>
     </w:p>
     <w:p>
       <w:r>
-        <w:t>As with the 2x2 matrix problems, a</w:t>
-      </w:r>
-      <w:r>
-        <w:t xml:space="preserve"> purely visual approach </w:t>
-      </w:r>
-      <w:r>
-        <w:t xml:space="preserve">for deriving solutions </w:t>
-      </w:r>
-      <w:r>
-        <w:t xml:space="preserve">was taken here. While there were some </w:t>
-      </w:r>
-      <w:r>
-        <w:t xml:space="preserve">problems that would have benefitted from a verbal approach, it was decided to </w:t>
-      </w:r>
-      <w:r>
-        <w:t>remain with an entirely</w:t>
-      </w:r>
-      <w:r>
-        <w:t xml:space="preserve"> visual approach (for the sake of simplicity and due to </w:t>
-      </w:r>
-      <w:r>
-        <w:t xml:space="preserve">time constraints). Note that this marks a deliberate difference from how the how the author reasoned while solving the RPMs. When initially solving the RPMs, the author found that he would derive a </w:t>
+        <w:t>While a</w:t>
+      </w:r>
+      <w:r>
+        <w:t xml:space="preserve"> solely visual approach was taken with the 2x2 matrices, the behavior for this project was slightly different. To solve the 2x2 matrices, the relationships were divided into a set of simple image transformations which could be combined to form the answer. In this project the relationships could not be divided into such a set. </w:t>
+      </w:r>
+      <w:r>
+        <w:t>The patterns were too varied to effectively abstract them, so the problems were handled on a case by case basis. With this structure the agent was able to answer problems it had encountered before, but it was not equipped solve new problems well unless these problems fit the same relationships it was trained to know.</w:t>
+      </w:r>
+    </w:p>
+    <w:p>
+      <w:r>
+        <w:t xml:space="preserve">Another difference between the 2x2 and 3x3 designs was how </w:t>
+      </w:r>
+      <w:r>
+        <w:t>answers were selected. For the 2x2 matrices there were usually multiple ways to generate an answer that fit the pattern but would re</w:t>
+      </w:r>
+      <w:r>
+        <w:t>sult in an incorrect answer. S</w:t>
+      </w:r>
+      <w:r>
+        <w:t>ome code was necessary</w:t>
+      </w:r>
+      <w:r>
+        <w:t xml:space="preserve"> therefore</w:t>
+      </w:r>
+      <w:r>
+        <w:t xml:space="preserve"> to handle cases where multiple generated guesses appeared in </w:t>
+      </w:r>
+      <w:r>
+        <w:t xml:space="preserve">the </w:t>
+      </w:r>
+      <w:r>
+        <w:t xml:space="preserve">provided answers. </w:t>
+      </w:r>
+      <w:r>
+        <w:t xml:space="preserve">For the 3x3 matrices </w:t>
+      </w:r>
+      <w:r>
+        <w:t xml:space="preserve">it was hypothesized that </w:t>
+      </w:r>
+      <w:r>
+        <w:t xml:space="preserve">their complicated patterns meant having multiple guesses that matched an answer was very unlikely. </w:t>
+      </w:r>
+      <w:proofErr w:type="gramStart"/>
+      <w:r>
+        <w:t>Therefore</w:t>
+      </w:r>
+      <w:proofErr w:type="gramEnd"/>
+      <w:r>
+        <w:t xml:space="preserve"> the first guess that appeared in the provided answers </w:t>
+      </w:r>
+      <w:r>
+        <w:t xml:space="preserve">(within a certain confidence range) </w:t>
+      </w:r>
+      <w:r>
+        <w:t>was returned as the answer to the RPM.</w:t>
+      </w:r>
+    </w:p>
+    <w:p>
+      <w:r>
+        <w:t>While a visual approach was taken here, the way that the agent solves the RPMs visually was different from how the author solved the same problems visually.</w:t>
+      </w:r>
+      <w:r>
+        <w:t xml:space="preserve"> When initially solving the RPMs, the author found that he would derive a </w:t>
       </w:r>
       <w:r>
         <w:t>pattern and</w:t>
@@ -227,19 +218,19 @@
         <w:t xml:space="preserve"> store this in some verbal form (i.e., shapes plus </w:t>
       </w:r>
       <w:r>
-        <w:t xml:space="preserve">relationships between them). Then, when looking for an answer, a match to the verbal description would be sought ought, when entailed translating the visual representations of the answers into a verbal form. While all this happened rather quickly for the author, converting a visual scene to a verbal one was simply not </w:t>
+        <w:t>relationships between them). Then, when looking for an answer, a match to the verbal d</w:t>
+      </w:r>
+      <w:r>
+        <w:t>escription would be sought, which</w:t>
+      </w:r>
+      <w:r>
+        <w:t xml:space="preserve"> entailed translating the visual representations of the answers into a verbal form. While all this happened rather quickly for the author, converting a visual scene to a verbal one was simply not </w:t>
       </w:r>
       <w:r>
         <w:t>within the scope of</w:t>
       </w:r>
       <w:r>
-        <w:t xml:space="preserve"> this project. While verbal representations were available, since half the problems will be without them in the next project, </w:t>
-      </w:r>
-      <w:r>
-        <w:t xml:space="preserve">a strictly </w:t>
-      </w:r>
-      <w:r>
-        <w:t>visual approach was taken here.</w:t>
+        <w:t xml:space="preserve"> this project.</w:t>
       </w:r>
     </w:p>
     <w:p>
@@ -247,6 +238,7 @@
         <w:pStyle w:val="Heading1"/>
       </w:pPr>
       <w:r>
+        <w:lastRenderedPageBreak/>
         <w:t>Implementation</w:t>
       </w:r>
     </w:p>
@@ -266,7 +258,6 @@
     </w:p>
     <w:p>
       <w:r>
-        <w:lastRenderedPageBreak/>
         <w:t xml:space="preserve">As described above, the approach for this project consisted of a series of </w:t>
       </w:r>
       <w:r>
@@ -318,6 +309,12 @@
       </w:r>
       <w:r>
         <w:t xml:space="preserve">). Also, sometimes the agent had some luck and correctly answered a problem that it was not intended to solve. </w:t>
+      </w:r>
+      <w:r>
+        <w:t>If the agent goes through all these tests and finds no match, it returns an “I don’t know.”</w:t>
+      </w:r>
+      <w:r>
+        <w:t xml:space="preserve"> No cases were specifically added for any of the Challenge problems.</w:t>
       </w:r>
     </w:p>
     <w:p>
@@ -331,14 +328,27 @@
       <w:r>
         <w:t xml:space="preserve">Table </w:t>
       </w:r>
-      <w:fldSimple w:instr=" SEQ Table \* ARABIC ">
-        <w:r>
-          <w:rPr>
-            <w:noProof/>
-          </w:rPr>
-          <w:t>1</w:t>
-        </w:r>
-      </w:fldSimple>
+      <w:r>
+        <w:fldChar w:fldCharType="begin"/>
+      </w:r>
+      <w:r>
+        <w:instrText xml:space="preserve"> SEQ Table \* ARABIC </w:instrText>
+      </w:r>
+      <w:r>
+        <w:fldChar w:fldCharType="separate"/>
+      </w:r>
+      <w:r>
+        <w:rPr>
+          <w:noProof/>
+        </w:rPr>
+        <w:t>1</w:t>
+      </w:r>
+      <w:r>
+        <w:rPr>
+          <w:noProof/>
+        </w:rPr>
+        <w:fldChar w:fldCharType="end"/>
+      </w:r>
       <w:bookmarkEnd w:id="0"/>
       <w:r>
         <w:t>: Tests used by agent to solve RPMs</w:t>
@@ -358,6 +368,7 @@
       <w:tr>
         <w:trPr>
           <w:cnfStyle w:val="100000000000" w:firstRow="1" w:lastRow="0" w:firstColumn="0" w:lastColumn="0" w:oddVBand="0" w:evenVBand="0" w:oddHBand="0" w:evenHBand="0" w:firstRowFirstColumn="0" w:firstRowLastColumn="0" w:lastRowFirstColumn="0" w:lastRowLastColumn="0"/>
+          <w:cantSplit/>
         </w:trPr>
         <w:tc>
           <w:tcPr>
@@ -410,6 +421,7 @@
       <w:tr>
         <w:trPr>
           <w:cnfStyle w:val="000000100000" w:firstRow="0" w:lastRow="0" w:firstColumn="0" w:lastColumn="0" w:oddVBand="0" w:evenVBand="0" w:oddHBand="1" w:evenHBand="0" w:firstRowFirstColumn="0" w:firstRowLastColumn="0" w:lastRowFirstColumn="0" w:lastRowLastColumn="0"/>
+          <w:cantSplit/>
         </w:trPr>
         <w:tc>
           <w:tcPr>
@@ -449,6 +461,9 @@
         </w:tc>
       </w:tr>
       <w:tr>
+        <w:trPr>
+          <w:cantSplit/>
+        </w:trPr>
         <w:tc>
           <w:tcPr>
             <w:tcW w:w="3342" w:type="dxa"/>
@@ -483,6 +498,7 @@
       <w:tr>
         <w:trPr>
           <w:cnfStyle w:val="000000100000" w:firstRow="0" w:lastRow="0" w:firstColumn="0" w:lastColumn="0" w:oddVBand="0" w:evenVBand="0" w:oddHBand="1" w:evenHBand="0" w:firstRowFirstColumn="0" w:firstRowLastColumn="0" w:lastRowFirstColumn="0" w:lastRowLastColumn="0"/>
+          <w:cantSplit/>
         </w:trPr>
         <w:tc>
           <w:tcPr>
@@ -516,6 +532,9 @@
         </w:tc>
       </w:tr>
       <w:tr>
+        <w:trPr>
+          <w:cantSplit/>
+        </w:trPr>
         <w:tc>
           <w:tcPr>
             <w:tcW w:w="3342" w:type="dxa"/>
@@ -550,6 +569,7 @@
       <w:tr>
         <w:trPr>
           <w:cnfStyle w:val="000000100000" w:firstRow="0" w:lastRow="0" w:firstColumn="0" w:lastColumn="0" w:oddVBand="0" w:evenVBand="0" w:oddHBand="1" w:evenHBand="0" w:firstRowFirstColumn="0" w:firstRowLastColumn="0" w:lastRowFirstColumn="0" w:lastRowLastColumn="0"/>
+          <w:cantSplit/>
         </w:trPr>
         <w:tc>
           <w:tcPr>
@@ -583,6 +603,9 @@
         </w:tc>
       </w:tr>
       <w:tr>
+        <w:trPr>
+          <w:cantSplit/>
+        </w:trPr>
         <w:tc>
           <w:tcPr>
             <w:tcW w:w="3342" w:type="dxa"/>
@@ -617,6 +640,7 @@
       <w:tr>
         <w:trPr>
           <w:cnfStyle w:val="000000100000" w:firstRow="0" w:lastRow="0" w:firstColumn="0" w:lastColumn="0" w:oddVBand="0" w:evenVBand="0" w:oddHBand="1" w:evenHBand="0" w:firstRowFirstColumn="0" w:firstRowLastColumn="0" w:lastRowFirstColumn="0" w:lastRowLastColumn="0"/>
+          <w:cantSplit/>
         </w:trPr>
         <w:tc>
           <w:tcPr>
@@ -624,7 +648,12 @@
           </w:tcPr>
           <w:p>
             <w:r>
-              <w:t>Logical AND of all RPM question images</w:t>
+              <w:t>Unique elements along row (XOR)</w:t>
+            </w:r>
+          </w:p>
+          <w:p>
+            <w:r>
+              <w:t>C = A XOR B</w:t>
             </w:r>
           </w:p>
         </w:tc>
@@ -634,7 +663,7 @@
           </w:tcPr>
           <w:p>
             <w:r>
-              <w:t>Take logical AND of all RPM questions (A-H)</w:t>
+              <w:t>XOR images G and H</w:t>
             </w:r>
           </w:p>
         </w:tc>
@@ -644,19 +673,22 @@
           </w:tcPr>
           <w:p>
             <w:r>
-              <w:t>C-05</w:t>
+              <w:t>E-07, E-08</w:t>
             </w:r>
           </w:p>
         </w:tc>
       </w:tr>
       <w:tr>
+        <w:trPr>
+          <w:cantSplit/>
+        </w:trPr>
         <w:tc>
           <w:tcPr>
             <w:tcW w:w="3342" w:type="dxa"/>
           </w:tcPr>
           <w:p>
             <w:r>
-              <w:t>All the questions appear in the provided answers but one</w:t>
+              <w:t>Similarity along a row. C = A OR B</w:t>
             </w:r>
           </w:p>
         </w:tc>
@@ -666,7 +698,7 @@
           </w:tcPr>
           <w:p>
             <w:r>
-              <w:t>Select the one answer that does not appear in the RPM questions</w:t>
+              <w:t>Find sameness between G and H. Answer = G OR H</w:t>
             </w:r>
           </w:p>
         </w:tc>
@@ -676,7 +708,7 @@
           </w:tcPr>
           <w:p>
             <w:r>
-              <w:t>C-06</w:t>
+              <w:t>E-10, E-11</w:t>
             </w:r>
           </w:p>
         </w:tc>
@@ -684,6 +716,7 @@
       <w:tr>
         <w:trPr>
           <w:cnfStyle w:val="000000100000" w:firstRow="0" w:lastRow="0" w:firstColumn="0" w:lastColumn="0" w:oddVBand="0" w:evenVBand="0" w:oddHBand="1" w:evenHBand="0" w:firstRowFirstColumn="0" w:firstRowLastColumn="0" w:lastRowFirstColumn="0" w:lastRowLastColumn="0"/>
+          <w:cantSplit/>
         </w:trPr>
         <w:tc>
           <w:tcPr>
@@ -691,7 +724,7 @@
           </w:tcPr>
           <w:p>
             <w:r>
-              <w:t>Bisect image along vertical axis. Swap halves</w:t>
+              <w:t>Unique elements along row, add center back in</w:t>
             </w:r>
           </w:p>
         </w:tc>
@@ -701,7 +734,7 @@
           </w:tcPr>
           <w:p>
             <w:r>
-              <w:t>Same as test</w:t>
+              <w:t>Take unique elements to G and H, replace center from image H</w:t>
             </w:r>
           </w:p>
         </w:tc>
@@ -711,19 +744,22 @@
           </w:tcPr>
           <w:p>
             <w:r>
-              <w:t>C-09</w:t>
+              <w:t>E-06</w:t>
             </w:r>
           </w:p>
         </w:tc>
       </w:tr>
       <w:tr>
+        <w:trPr>
+          <w:cantSplit/>
+        </w:trPr>
         <w:tc>
           <w:tcPr>
             <w:tcW w:w="3342" w:type="dxa"/>
           </w:tcPr>
           <w:p>
             <w:r>
-              <w:t>Pattern along row, pattern along columns</w:t>
+              <w:t>Unique elements along column (XOR of column)</w:t>
             </w:r>
           </w:p>
         </w:tc>
@@ -733,7 +769,7 @@
           </w:tcPr>
           <w:p>
             <w:r>
-              <w:t>Combine row and column pattern</w:t>
+              <w:t>Take unique elements along last column</w:t>
             </w:r>
           </w:p>
         </w:tc>
@@ -743,7 +779,7 @@
           </w:tcPr>
           <w:p>
             <w:r>
-              <w:t>D-04, D-05</w:t>
+              <w:t>E-07</w:t>
             </w:r>
           </w:p>
         </w:tc>
@@ -751,6 +787,7 @@
       <w:tr>
         <w:trPr>
           <w:cnfStyle w:val="000000100000" w:firstRow="0" w:lastRow="0" w:firstColumn="0" w:lastColumn="0" w:oddVBand="0" w:evenVBand="0" w:oddHBand="1" w:evenHBand="0" w:firstRowFirstColumn="0" w:firstRowLastColumn="0" w:lastRowFirstColumn="0" w:lastRowLastColumn="0"/>
+          <w:cantSplit/>
         </w:trPr>
         <w:tc>
           <w:tcPr>
@@ -758,6 +795,208 @@
           </w:tcPr>
           <w:p>
             <w:r>
+              <w:t>Logical AND of all RPM question images</w:t>
+            </w:r>
+          </w:p>
+        </w:tc>
+        <w:tc>
+          <w:tcPr>
+            <w:tcW w:w="2850" w:type="dxa"/>
+          </w:tcPr>
+          <w:p>
+            <w:r>
+              <w:t>Take logical AND of all RPM questions (A-H)</w:t>
+            </w:r>
+          </w:p>
+        </w:tc>
+        <w:tc>
+          <w:tcPr>
+            <w:tcW w:w="3158" w:type="dxa"/>
+          </w:tcPr>
+          <w:p>
+            <w:r>
+              <w:t>C-05</w:t>
+            </w:r>
+            <w:r>
+              <w:t>, E-03, E-05</w:t>
+            </w:r>
+          </w:p>
+        </w:tc>
+      </w:tr>
+      <w:tr>
+        <w:trPr>
+          <w:cantSplit/>
+        </w:trPr>
+        <w:tc>
+          <w:tcPr>
+            <w:tcW w:w="3342" w:type="dxa"/>
+          </w:tcPr>
+          <w:p>
+            <w:r>
+              <w:t>All the questions appear in the provided answers but one</w:t>
+            </w:r>
+          </w:p>
+        </w:tc>
+        <w:tc>
+          <w:tcPr>
+            <w:tcW w:w="2850" w:type="dxa"/>
+          </w:tcPr>
+          <w:p>
+            <w:r>
+              <w:t>Select the one answer that does not appear in the RPM questions</w:t>
+            </w:r>
+          </w:p>
+        </w:tc>
+        <w:tc>
+          <w:tcPr>
+            <w:tcW w:w="3158" w:type="dxa"/>
+          </w:tcPr>
+          <w:p>
+            <w:r>
+              <w:t>C-06</w:t>
+            </w:r>
+            <w:r>
+              <w:t>, D-07, D-09</w:t>
+            </w:r>
+          </w:p>
+        </w:tc>
+      </w:tr>
+      <w:tr>
+        <w:trPr>
+          <w:cnfStyle w:val="000000100000" w:firstRow="0" w:lastRow="0" w:firstColumn="0" w:lastColumn="0" w:oddVBand="0" w:evenVBand="0" w:oddHBand="1" w:evenHBand="0" w:firstRowFirstColumn="0" w:firstRowLastColumn="0" w:lastRowFirstColumn="0" w:lastRowLastColumn="0"/>
+          <w:cantSplit/>
+        </w:trPr>
+        <w:tc>
+          <w:tcPr>
+            <w:tcW w:w="3342" w:type="dxa"/>
+          </w:tcPr>
+          <w:p>
+            <w:pPr>
+              <w:widowControl w:val="0"/>
+            </w:pPr>
+            <w:r>
+              <w:lastRenderedPageBreak/>
+              <w:t>[Verbal] If the number of objects is the same among all the question figures AND there is a common object among all the figures</w:t>
+            </w:r>
+          </w:p>
+        </w:tc>
+        <w:tc>
+          <w:tcPr>
+            <w:tcW w:w="2850" w:type="dxa"/>
+          </w:tcPr>
+          <w:p>
+            <w:pPr>
+              <w:widowControl w:val="0"/>
+            </w:pPr>
+            <w:r>
+              <w:t>Find answer that has “huge” as an object size and that has the common object and that has the same number of objects</w:t>
+            </w:r>
+          </w:p>
+        </w:tc>
+        <w:tc>
+          <w:tcPr>
+            <w:tcW w:w="3158" w:type="dxa"/>
+          </w:tcPr>
+          <w:p>
+            <w:pPr>
+              <w:widowControl w:val="0"/>
+            </w:pPr>
+            <w:r>
+              <w:t>C-02</w:t>
+            </w:r>
+          </w:p>
+        </w:tc>
+      </w:tr>
+      <w:tr>
+        <w:trPr>
+          <w:cantSplit/>
+        </w:trPr>
+        <w:tc>
+          <w:tcPr>
+            <w:tcW w:w="3342" w:type="dxa"/>
+          </w:tcPr>
+          <w:p>
+            <w:pPr>
+              <w:widowControl w:val="0"/>
+            </w:pPr>
+            <w:r>
+              <w:t>[Verbal] If all the objects in all the figures have the same shape AND the number of objects in the figure is a product of the number of objects in the first figure of that row</w:t>
+            </w:r>
+          </w:p>
+        </w:tc>
+        <w:tc>
+          <w:tcPr>
+            <w:tcW w:w="2850" w:type="dxa"/>
+          </w:tcPr>
+          <w:p>
+            <w:pPr>
+              <w:widowControl w:val="0"/>
+            </w:pPr>
+            <w:r>
+              <w:t>Find answer that has the proper number of the proper shapes</w:t>
+            </w:r>
+          </w:p>
+        </w:tc>
+        <w:tc>
+          <w:tcPr>
+            <w:tcW w:w="3158" w:type="dxa"/>
+          </w:tcPr>
+          <w:p>
+            <w:pPr>
+              <w:widowControl w:val="0"/>
+            </w:pPr>
+            <w:r>
+              <w:t>C-03, C-04</w:t>
+            </w:r>
+          </w:p>
+        </w:tc>
+      </w:tr>
+      <w:tr>
+        <w:trPr>
+          <w:cnfStyle w:val="000000100000" w:firstRow="0" w:lastRow="0" w:firstColumn="0" w:lastColumn="0" w:oddVBand="0" w:evenVBand="0" w:oddHBand="1" w:evenHBand="0" w:firstRowFirstColumn="0" w:firstRowLastColumn="0" w:lastRowFirstColumn="0" w:lastRowLastColumn="0"/>
+          <w:cantSplit/>
+        </w:trPr>
+        <w:tc>
+          <w:tcPr>
+            <w:tcW w:w="3342" w:type="dxa"/>
+          </w:tcPr>
+          <w:p>
+            <w:r>
+              <w:t>Pattern along row, pattern along columns</w:t>
+            </w:r>
+          </w:p>
+        </w:tc>
+        <w:tc>
+          <w:tcPr>
+            <w:tcW w:w="2850" w:type="dxa"/>
+          </w:tcPr>
+          <w:p>
+            <w:r>
+              <w:t>Combine row and column pattern</w:t>
+            </w:r>
+          </w:p>
+        </w:tc>
+        <w:tc>
+          <w:tcPr>
+            <w:tcW w:w="3158" w:type="dxa"/>
+          </w:tcPr>
+          <w:p>
+            <w:r>
+              <w:t>D-04, D-05</w:t>
+            </w:r>
+          </w:p>
+        </w:tc>
+      </w:tr>
+      <w:tr>
+        <w:trPr>
+          <w:cantSplit/>
+        </w:trPr>
+        <w:tc>
+          <w:tcPr>
+            <w:tcW w:w="3342" w:type="dxa"/>
+          </w:tcPr>
+          <w:p>
+            <w:r>
               <w:t>One pattern shifts left, another pattern shifts right</w:t>
             </w:r>
           </w:p>
@@ -779,6 +1018,113 @@
           <w:p>
             <w:r>
               <w:t>D-10</w:t>
+            </w:r>
+          </w:p>
+        </w:tc>
+      </w:tr>
+      <w:tr>
+        <w:trPr>
+          <w:cnfStyle w:val="000000100000" w:firstRow="0" w:lastRow="0" w:firstColumn="0" w:lastColumn="0" w:oddVBand="0" w:evenVBand="0" w:oddHBand="1" w:evenHBand="0" w:firstRowFirstColumn="0" w:firstRowLastColumn="0" w:lastRowFirstColumn="0" w:lastRowLastColumn="0"/>
+          <w:cantSplit/>
+        </w:trPr>
+        <w:tc>
+          <w:tcPr>
+            <w:tcW w:w="3342" w:type="dxa"/>
+          </w:tcPr>
+          <w:p>
+            <w:r>
+              <w:t>Along columns, last row is combination of one top half of first row and bottom half of second row</w:t>
+            </w:r>
+          </w:p>
+        </w:tc>
+        <w:tc>
+          <w:tcPr>
+            <w:tcW w:w="2850" w:type="dxa"/>
+          </w:tcPr>
+          <w:p>
+            <w:r>
+              <w:t>Combine top half of row 1 and bottom half or row 2 in last column</w:t>
+            </w:r>
+          </w:p>
+        </w:tc>
+        <w:tc>
+          <w:tcPr>
+            <w:tcW w:w="3158" w:type="dxa"/>
+          </w:tcPr>
+          <w:p>
+            <w:r>
+              <w:t>E-09</w:t>
+            </w:r>
+          </w:p>
+        </w:tc>
+      </w:tr>
+      <w:tr>
+        <w:trPr>
+          <w:cantSplit/>
+        </w:trPr>
+        <w:tc>
+          <w:tcPr>
+            <w:tcW w:w="3342" w:type="dxa"/>
+          </w:tcPr>
+          <w:p>
+            <w:r>
+              <w:t>Fuzzier version of AND of all questions</w:t>
+            </w:r>
+          </w:p>
+        </w:tc>
+        <w:tc>
+          <w:tcPr>
+            <w:tcW w:w="2850" w:type="dxa"/>
+          </w:tcPr>
+          <w:p>
+            <w:r>
+              <w:t>Logically AND all the images A-H</w:t>
+            </w:r>
+          </w:p>
+        </w:tc>
+        <w:tc>
+          <w:tcPr>
+            <w:tcW w:w="3158" w:type="dxa"/>
+          </w:tcPr>
+          <w:p>
+            <w:r>
+              <w:t>E-02</w:t>
+            </w:r>
+          </w:p>
+        </w:tc>
+      </w:tr>
+      <w:tr>
+        <w:trPr>
+          <w:cnfStyle w:val="000000100000" w:firstRow="0" w:lastRow="0" w:firstColumn="0" w:lastColumn="0" w:oddVBand="0" w:evenVBand="0" w:oddHBand="1" w:evenHBand="0" w:firstRowFirstColumn="0" w:firstRowLastColumn="0" w:lastRowFirstColumn="0" w:lastRowLastColumn="0"/>
+          <w:cantSplit/>
+        </w:trPr>
+        <w:tc>
+          <w:tcPr>
+            <w:tcW w:w="3342" w:type="dxa"/>
+          </w:tcPr>
+          <w:p>
+            <w:r>
+              <w:t>Bisect image along vertical axis. Swap halves</w:t>
+            </w:r>
+          </w:p>
+        </w:tc>
+        <w:tc>
+          <w:tcPr>
+            <w:tcW w:w="2850" w:type="dxa"/>
+          </w:tcPr>
+          <w:p>
+            <w:r>
+              <w:t>Same as test</w:t>
+            </w:r>
+          </w:p>
+        </w:tc>
+        <w:tc>
+          <w:tcPr>
+            <w:tcW w:w="3158" w:type="dxa"/>
+          </w:tcPr>
+          <w:p>
+            <w:r>
+              <w:t>C-09</w:t>
             </w:r>
           </w:p>
         </w:tc>
@@ -794,13 +1140,16 @@
     </w:p>
     <w:p>
       <w:r>
-        <w:t xml:space="preserve">The results of the in-sample testing can be seen in </w:t>
+        <w:t>The results of testing can be seen in</w:t>
+      </w:r>
+      <w:r>
+        <w:t xml:space="preserve"> </w:t>
       </w:r>
       <w:r>
         <w:fldChar w:fldCharType="begin"/>
       </w:r>
       <w:r>
-        <w:instrText xml:space="preserve"> REF _Ref454983757 \h </w:instrText>
+        <w:instrText xml:space="preserve"> REF _Ref456719591 \h </w:instrText>
       </w:r>
       <w:r>
         <w:fldChar w:fldCharType="separate"/>
@@ -842,13 +1191,40 @@
         <w:fldChar w:fldCharType="end"/>
       </w:r>
       <w:r>
-        <w:t>. When taken across all the in-sample problems (Basic and Challenge Sets C and D), the performance was as expected. Since the agent was only given knowledge about the Basic problems, performance was rather low on the Challenge problems (75% of these problems were answered incorrectly). However, since the agent was given detailed instructions on solving the Basic problems, performance on those questions was quite high</w:t>
-      </w:r>
-      <w:r>
-        <w:t>; 75%</w:t>
-      </w:r>
-      <w:r>
-        <w:t xml:space="preserve"> of the Basic problems were answered correctly. </w:t>
+        <w:t xml:space="preserve">. </w:t>
+      </w:r>
+      <w:r>
+        <w:t xml:space="preserve">As expected, the agent performs reasonably well on the in-sample problems that were used to build the test cases above (Basic Problem Sets). Performance is also reasonable, although poorer, on the out-of-sample test cases (Test Problem Sets). When all </w:t>
+      </w:r>
+      <w:r>
+        <w:t>graded test</w:t>
+      </w:r>
+      <w:r>
+        <w:t xml:space="preserve"> cases </w:t>
+      </w:r>
+      <w:r>
+        <w:t>were</w:t>
+      </w:r>
+      <w:r>
+        <w:t xml:space="preserve"> taken together, the agent </w:t>
+      </w:r>
+      <w:r>
+        <w:t>had</w:t>
+      </w:r>
+      <w:r>
+        <w:t xml:space="preserve"> an accuracy of about 71%. </w:t>
+      </w:r>
+      <w:r>
+        <w:t xml:space="preserve">However, the agent’s accuracy drops significantly when the Challenge and Ravens problems </w:t>
+      </w:r>
+      <w:r>
+        <w:t>were</w:t>
+      </w:r>
+      <w:r>
+        <w:t xml:space="preserve"> considered. This was expected, though, since the agent was not given the knowledge to solve these problems.</w:t>
+      </w:r>
+      <w:r>
+        <w:t xml:space="preserve"> </w:t>
       </w:r>
     </w:p>
     <w:p>
@@ -863,9 +1239,9 @@
         </w:rPr>
         <w:lastRenderedPageBreak/>
         <w:drawing>
-          <wp:inline distT="0" distB="0" distL="0" distR="0" wp14:anchorId="51D05137" wp14:editId="3FC88F76">
-            <wp:extent cx="4572000" cy="2743200"/>
-            <wp:effectExtent l="0" t="0" r="0" b="0"/>
+          <wp:inline distT="0" distB="0" distL="0" distR="0" wp14:anchorId="54BEFC81" wp14:editId="3DE9B981">
+            <wp:extent cx="6191250" cy="3057525"/>
+            <wp:effectExtent l="0" t="0" r="0" b="9525"/>
             <wp:docPr id="1" name="Chart 1"/>
             <wp:cNvGraphicFramePr/>
             <a:graphic xmlns:a="http://schemas.openxmlformats.org/drawingml/2006/main">
@@ -876,42 +1252,27 @@
           </wp:inline>
         </w:drawing>
       </w:r>
-      <w:bookmarkStart w:id="1" w:name="_GoBack"/>
-      <w:bookmarkEnd w:id="1"/>
     </w:p>
     <w:p>
       <w:pPr>
         <w:pStyle w:val="Caption"/>
         <w:jc w:val="center"/>
       </w:pPr>
-      <w:bookmarkStart w:id="2" w:name="_Ref454983757"/>
+      <w:bookmarkStart w:id="1" w:name="_Ref456719591"/>
       <w:r>
         <w:t xml:space="preserve">Figure </w:t>
       </w:r>
-      <w:r>
-        <w:fldChar w:fldCharType="begin"/>
-      </w:r>
-      <w:r>
-        <w:instrText xml:space="preserve"> SEQ Figure \* ARABIC </w:instrText>
-      </w:r>
-      <w:r>
-        <w:fldChar w:fldCharType="separate"/>
-      </w:r>
-      <w:r>
-        <w:rPr>
-          <w:noProof/>
-        </w:rPr>
-        <w:t>1</w:t>
-      </w:r>
-      <w:r>
-        <w:rPr>
-          <w:noProof/>
-        </w:rPr>
-        <w:fldChar w:fldCharType="end"/>
-      </w:r>
-      <w:bookmarkEnd w:id="2"/>
-      <w:r>
-        <w:t>: Accuracy of agent across Basic Problems Sets C and D and Challenge Problem Sets C and D</w:t>
+      <w:fldSimple w:instr=" SEQ Figure \* ARABIC ">
+        <w:r>
+          <w:rPr>
+            <w:noProof/>
+          </w:rPr>
+          <w:t>1</w:t>
+        </w:r>
+      </w:fldSimple>
+      <w:bookmarkEnd w:id="1"/>
+      <w:r>
+        <w:t>: Performance of agent across all test sets</w:t>
       </w:r>
     </w:p>
     <w:p>
@@ -925,10 +1286,10 @@
           <w:noProof/>
         </w:rPr>
         <w:drawing>
-          <wp:inline distT="0" distB="0" distL="0" distR="0" wp14:anchorId="0C346B9A" wp14:editId="52109C3B">
+          <wp:inline distT="0" distB="0" distL="0" distR="0" wp14:anchorId="4A7E5F22" wp14:editId="6D1469F3">
             <wp:extent cx="4572000" cy="2743200"/>
             <wp:effectExtent l="0" t="0" r="0" b="0"/>
-            <wp:docPr id="2" name="Chart 2"/>
+            <wp:docPr id="6" name="Chart 6"/>
             <wp:cNvGraphicFramePr/>
             <a:graphic xmlns:a="http://schemas.openxmlformats.org/drawingml/2006/main">
               <a:graphicData uri="http://schemas.openxmlformats.org/drawingml/2006/chart">
@@ -944,34 +1305,36 @@
         <w:pStyle w:val="Caption"/>
         <w:jc w:val="center"/>
       </w:pPr>
-      <w:bookmarkStart w:id="3" w:name="_Ref454983764"/>
+      <w:bookmarkStart w:id="2" w:name="_Ref454983764"/>
       <w:r>
         <w:t xml:space="preserve">Figure </w:t>
       </w:r>
-      <w:r>
-        <w:fldChar w:fldCharType="begin"/>
-      </w:r>
-      <w:r>
-        <w:instrText xml:space="preserve"> SEQ Figure \* ARABIC </w:instrText>
-      </w:r>
-      <w:r>
-        <w:fldChar w:fldCharType="separate"/>
-      </w:r>
-      <w:r>
-        <w:rPr>
-          <w:noProof/>
-        </w:rPr>
-        <w:t>2</w:t>
-      </w:r>
-      <w:r>
-        <w:rPr>
-          <w:noProof/>
-        </w:rPr>
-        <w:fldChar w:fldCharType="end"/>
-      </w:r>
-      <w:bookmarkEnd w:id="3"/>
-      <w:r>
-        <w:t>: Accuracy of agent across Basic Problem Sets C and D</w:t>
+      <w:fldSimple w:instr=" SEQ Figure \* ARABIC ">
+        <w:r>
+          <w:rPr>
+            <w:noProof/>
+          </w:rPr>
+          <w:t>2</w:t>
+        </w:r>
+      </w:fldSimple>
+      <w:bookmarkEnd w:id="2"/>
+      <w:r>
+        <w:t>: Accuracy of agent across Basic Problem Sets</w:t>
+      </w:r>
+      <w:r>
+        <w:t xml:space="preserve"> B,</w:t>
+      </w:r>
+      <w:r>
+        <w:t xml:space="preserve"> C</w:t>
+      </w:r>
+      <w:r>
+        <w:t>,</w:t>
+      </w:r>
+      <w:r>
+        <w:t xml:space="preserve"> D</w:t>
+      </w:r>
+      <w:r>
+        <w:t>, and E</w:t>
       </w:r>
     </w:p>
     <w:p>
@@ -979,44 +1342,61 @@
         <w:t>Regarding execution speed, no specific tests were performed. The author did note that the agent seemed slightly slower solving the 3x3 problems than when solving 2x2 problems. However this was expected since the 3x3 problems were larger and would require more time to solve.</w:t>
       </w:r>
       <w:r>
-        <w:t xml:space="preserve"> Furthermore, this project involved answering twice as many problems as the first problem, so that increased the execution time as well.</w:t>
-      </w:r>
-      <w:r>
-        <w:t xml:space="preserve"> None of the tests in </w:t>
-      </w:r>
-      <w:r>
-        <w:fldChar w:fldCharType="begin"/>
-      </w:r>
-      <w:r>
-        <w:instrText xml:space="preserve"> REF _Ref454912200 \h </w:instrText>
-      </w:r>
-      <w:r>
-        <w:fldChar w:fldCharType="separate"/>
-      </w:r>
-      <w:r>
-        <w:t xml:space="preserve">Table </w:t>
-      </w:r>
-      <w:r>
-        <w:rPr>
-          <w:noProof/>
-        </w:rPr>
-        <w:t>1</w:t>
-      </w:r>
-      <w:r>
-        <w:fldChar w:fldCharType="end"/>
-      </w:r>
-      <w:r>
-        <w:t xml:space="preserve"> were overly complicated and did not take that long to run. While it could take quite a while to run through all 11 tests, in practice all 11 tests were rarely performed.</w:t>
+        <w:t xml:space="preserve"> Furthermore, this project involved answering twice as many problems as the </w:t>
+      </w:r>
+      <w:r>
+        <w:t>last</w:t>
+      </w:r>
+      <w:r>
+        <w:t xml:space="preserve"> </w:t>
+      </w:r>
+      <w:r>
+        <w:t>project</w:t>
+      </w:r>
+      <w:r>
+        <w:t>, so that increased the execution time as well.</w:t>
+      </w:r>
+      <w:r>
+        <w:t xml:space="preserve"> </w:t>
+      </w:r>
+      <w:r>
+        <w:t>The agent took nowhere near the allotted time of 90 minutes to solve all the problems.</w:t>
       </w:r>
     </w:p>
     <w:p>
       <w:r>
-        <w:t>The assumption that false positives would be rare did not hold for this implementation. Due to either small features or some of the imperfections between images, incorrect answers were quite common during the early stages of development. Fortunately an ordering of the tests was found so that the tests answered the specified problems correctly.</w:t>
+        <w:t xml:space="preserve">It should be noted that solving the problems visually seemed to be far less computationally complex than solving verbally. When solving verbally the overhead of searching through the data structure for a pattern seemed to be much more complicated than </w:t>
+      </w:r>
+      <w:r>
+        <w:t>applying</w:t>
+      </w:r>
+      <w:r>
+        <w:t xml:space="preserve"> a few image manipulation commands and comparing a set of images. While no tests were conducted, the author postulates that s</w:t>
+      </w:r>
+      <w:r>
+        <w:t>olving the</w:t>
+      </w:r>
+      <w:r>
+        <w:t xml:space="preserve"> </w:t>
+      </w:r>
+      <w:r>
+        <w:t>RPMs</w:t>
+      </w:r>
+      <w:r>
+        <w:t xml:space="preserve"> visually is at least more computationally feasible and at most</w:t>
+      </w:r>
+      <w:r>
+        <w:t xml:space="preserve"> more computationally efficient than a verbal solution.</w:t>
       </w:r>
     </w:p>
     <w:p>
       <w:r>
         <w:lastRenderedPageBreak/>
+        <w:t>The assumption that false positives would be rare did not hold for this implementation. Due to either small features or some of the imperfections between images, incorrect answers were quite common during the early stages of development. Fortunately an ordering of the tests was found so that the tests answered the specified problems correctly.</w:t>
+      </w:r>
+    </w:p>
+    <w:p>
+      <w:r>
         <w:t>Part of the reason the false positives were so common was because t</w:t>
       </w:r>
       <w:r>
@@ -1032,7 +1412,10 @@
         <w:t>e</w:t>
       </w:r>
       <w:r>
-        <w:t xml:space="preserve"> at the properly level of abstraction. It </w:t>
+        <w:t xml:space="preserve"> at the proper</w:t>
+      </w:r>
+      <w:r>
+        <w:t xml:space="preserve"> level of abstraction. It </w:t>
       </w:r>
       <w:r>
         <w:t>reasoned</w:t>
@@ -1120,6 +1503,43 @@
       </w:r>
       <w:r>
         <w:t>, there are some minor differences. (Note: Black denotes commonality, white denotes difference.) These minor differences were at times enough to confuse the agent as to what the correct answer was.</w:t>
+      </w:r>
+    </w:p>
+    <w:p>
+      <w:r>
+        <w:t xml:space="preserve">In examining some other work in this area, a weighted image difference is one potential solution. For this, the difference of two </w:t>
+      </w:r>
+      <w:r>
+        <w:t>images</w:t>
+      </w:r>
+      <w:r>
+        <w:t xml:space="preserve"> is the sum of the difference of two images multiplied by the weight of the respective pixels. There are many ways the weights of the pixels can be assigned: radially from the center, sum of the pixel location (</w:t>
+      </w:r>
+      <w:proofErr w:type="spellStart"/>
+      <w:r>
+        <w:t>x+y</w:t>
+      </w:r>
+      <w:proofErr w:type="spellEnd"/>
+      <w:r>
+        <w:t xml:space="preserve">), x value, y value, etc. </w:t>
+      </w:r>
+      <w:r>
+        <w:t>Going further</w:t>
+      </w:r>
+      <w:r>
+        <w:t>, the comparison could be a two-</w:t>
+      </w:r>
+      <w:r>
+        <w:t>step process. First the raw image difference is found. Next, a signature is created for the image that is a weighted sum of all the pixels, something similar to a moment of inertia. These signatures could then be compared. Unfortunately, t</w:t>
+      </w:r>
+      <w:r>
+        <w:t>here was not sufficient time to complete</w:t>
+      </w:r>
+      <w:r>
+        <w:t xml:space="preserve"> either of these methods for this project.</w:t>
+      </w:r>
+      <w:r>
+        <w:t xml:space="preserve"> </w:t>
       </w:r>
     </w:p>
     <w:tbl>
@@ -1155,7 +1575,7 @@
                 <w:noProof/>
               </w:rPr>
               <w:drawing>
-                <wp:inline distT="0" distB="0" distL="0" distR="0" wp14:anchorId="1C40DC1C" wp14:editId="7F48E80C">
+                <wp:inline distT="0" distB="0" distL="0" distR="0" wp14:anchorId="43317DDF" wp14:editId="5CB6B1BF">
                   <wp:extent cx="1752600" cy="1752600"/>
                   <wp:effectExtent l="0" t="0" r="0" b="0"/>
                   <wp:docPr id="3" name="Picture 3" descr="C:\Users\Jacob\Documents\KBAI\Problems\Basic Problems D\Basic Problem D-03\A.png"/>
@@ -1209,32 +1629,19 @@
               <w:pStyle w:val="Caption"/>
               <w:jc w:val="center"/>
             </w:pPr>
-            <w:bookmarkStart w:id="4" w:name="_Ref454985613"/>
+            <w:bookmarkStart w:id="3" w:name="_Ref454985613"/>
             <w:r>
               <w:t xml:space="preserve">Figure </w:t>
             </w:r>
-            <w:r>
-              <w:fldChar w:fldCharType="begin"/>
-            </w:r>
-            <w:r>
-              <w:instrText xml:space="preserve"> SEQ Figure \* ARABIC </w:instrText>
-            </w:r>
-            <w:r>
-              <w:fldChar w:fldCharType="separate"/>
-            </w:r>
-            <w:r>
-              <w:rPr>
-                <w:noProof/>
-              </w:rPr>
-              <w:t>3</w:t>
-            </w:r>
-            <w:r>
-              <w:rPr>
-                <w:noProof/>
-              </w:rPr>
-              <w:fldChar w:fldCharType="end"/>
-            </w:r>
-            <w:bookmarkEnd w:id="4"/>
+            <w:fldSimple w:instr=" SEQ Figure \* ARABIC ">
+              <w:r>
+                <w:rPr>
+                  <w:noProof/>
+                </w:rPr>
+                <w:t>3</w:t>
+              </w:r>
+            </w:fldSimple>
+            <w:bookmarkEnd w:id="3"/>
             <w:r>
               <w:t>: Basic Problem D-03 Image A</w:t>
             </w:r>
@@ -1254,7 +1661,7 @@
                 <w:noProof/>
               </w:rPr>
               <w:drawing>
-                <wp:inline distT="0" distB="0" distL="0" distR="0" wp14:anchorId="2AFB184F" wp14:editId="7DE06397">
+                <wp:inline distT="0" distB="0" distL="0" distR="0" wp14:anchorId="67CDCF24" wp14:editId="5D90815A">
                   <wp:extent cx="1752600" cy="1752600"/>
                   <wp:effectExtent l="0" t="0" r="0" b="0"/>
                   <wp:docPr id="4" name="Picture 4" descr="C:\Users\Jacob\Documents\KBAI\Problems\Basic Problems D\Basic Problem D-03\E.png"/>
@@ -1308,32 +1715,19 @@
               <w:pStyle w:val="Caption"/>
               <w:jc w:val="center"/>
             </w:pPr>
-            <w:bookmarkStart w:id="5" w:name="_Ref454985619"/>
+            <w:bookmarkStart w:id="4" w:name="_Ref454985619"/>
             <w:r>
               <w:t xml:space="preserve">Figure </w:t>
             </w:r>
-            <w:r>
-              <w:fldChar w:fldCharType="begin"/>
-            </w:r>
-            <w:r>
-              <w:instrText xml:space="preserve"> SEQ Figure \* ARABIC </w:instrText>
-            </w:r>
-            <w:r>
-              <w:fldChar w:fldCharType="separate"/>
-            </w:r>
-            <w:r>
-              <w:rPr>
-                <w:noProof/>
-              </w:rPr>
-              <w:t>4</w:t>
-            </w:r>
-            <w:r>
-              <w:rPr>
-                <w:noProof/>
-              </w:rPr>
-              <w:fldChar w:fldCharType="end"/>
-            </w:r>
-            <w:bookmarkEnd w:id="5"/>
+            <w:fldSimple w:instr=" SEQ Figure \* ARABIC ">
+              <w:r>
+                <w:rPr>
+                  <w:noProof/>
+                </w:rPr>
+                <w:t>4</w:t>
+              </w:r>
+            </w:fldSimple>
+            <w:bookmarkEnd w:id="4"/>
             <w:r>
               <w:t>: Basic Problem D-03 Image E</w:t>
             </w:r>
@@ -1343,6 +1737,7 @@
     </w:tbl>
     <w:p>
       <w:pPr>
+        <w:spacing w:after="0"/>
         <w:jc w:val="center"/>
       </w:pPr>
       <w:r>
@@ -1350,7 +1745,7 @@
           <w:noProof/>
         </w:rPr>
         <w:drawing>
-          <wp:inline distT="0" distB="0" distL="0" distR="0" wp14:anchorId="24599058" wp14:editId="1B033672">
+          <wp:inline distT="0" distB="0" distL="0" distR="0" wp14:anchorId="6EC58D47" wp14:editId="2BC9DCEC">
             <wp:extent cx="1752600" cy="1752600"/>
             <wp:effectExtent l="0" t="0" r="0" b="0"/>
             <wp:docPr id="5" name="Picture 5" descr="C:\Users\Jacob\Documents\KBAI\Project Reflections\P2 Reflection\AE_diff.bmp"/>
@@ -1404,41 +1799,31 @@
         <w:pStyle w:val="Caption"/>
         <w:jc w:val="center"/>
       </w:pPr>
-      <w:bookmarkStart w:id="6" w:name="_Ref454985705"/>
+      <w:bookmarkStart w:id="5" w:name="_Ref454985705"/>
       <w:r>
         <w:t xml:space="preserve">Figure </w:t>
       </w:r>
-      <w:r>
-        <w:fldChar w:fldCharType="begin"/>
-      </w:r>
-      <w:r>
-        <w:instrText xml:space="preserve"> SEQ Figure \* ARABIC </w:instrText>
-      </w:r>
-      <w:r>
-        <w:fldChar w:fldCharType="separate"/>
-      </w:r>
-      <w:r>
-        <w:rPr>
-          <w:noProof/>
-        </w:rPr>
-        <w:t>5</w:t>
-      </w:r>
-      <w:r>
-        <w:rPr>
-          <w:noProof/>
-        </w:rPr>
-        <w:fldChar w:fldCharType="end"/>
-      </w:r>
+      <w:fldSimple w:instr=" SEQ Figure \* ARABIC ">
+        <w:r>
+          <w:rPr>
+            <w:noProof/>
+          </w:rPr>
+          <w:t>5</w:t>
+        </w:r>
+      </w:fldSimple>
+      <w:bookmarkEnd w:id="5"/>
+      <w:r>
+        <w:t>: Difference between Basic Problem D-03 images A and E</w:t>
+      </w:r>
+      <w:bookmarkStart w:id="6" w:name="_GoBack"/>
       <w:bookmarkEnd w:id="6"/>
-      <w:r>
-        <w:t>: Difference between Basic Problem D-03 images A and E</w:t>
-      </w:r>
     </w:p>
     <w:p>
       <w:pPr>
         <w:pStyle w:val="Heading1"/>
       </w:pPr>
       <w:r>
+        <w:lastRenderedPageBreak/>
         <w:t>Conclusions and Future Work</w:t>
       </w:r>
     </w:p>
@@ -1452,28 +1837,34 @@
       <w:r>
         <w:t>. This was primarily due to the difficulty in generalizing the 3x3 RPMs into a set of relationships that the agent could then use to solve new problems. Almost every RPM had a different relationship amongst the images, and creating a case for every possible combination simply was not feasible.</w:t>
       </w:r>
-      <w:r>
-        <w:t xml:space="preserve"> A method that neither underfits nor </w:t>
-      </w:r>
-      <w:proofErr w:type="spellStart"/>
-      <w:r>
-        <w:t>overfits</w:t>
-      </w:r>
-      <w:proofErr w:type="spellEnd"/>
-      <w:r>
-        <w:t xml:space="preserve"> needs to be developed.</w:t>
-      </w:r>
     </w:p>
     <w:p>
       <w:r>
         <w:t xml:space="preserve">The </w:t>
       </w:r>
       <w:r>
-        <w:t xml:space="preserve">largest shortcoming in the agent presently is the poor technique for comparing images. Currently this is a simple pixel-by-pixel comparison that is susceptible to noise. A new method needs developed that can </w:t>
-      </w:r>
-      <w:r>
-        <w:lastRenderedPageBreak/>
-        <w:t>determine the relationship between pixels in order to develop the concept of a shape, and then reasoning can be done over shapes rather than over pixels.</w:t>
+        <w:t xml:space="preserve">largest shortcoming in the agent </w:t>
+      </w:r>
+      <w:r>
+        <w:t>was</w:t>
+      </w:r>
+      <w:r>
+        <w:t xml:space="preserve"> the poor technique for comparing images. </w:t>
+      </w:r>
+      <w:r>
+        <w:t>This was</w:t>
+      </w:r>
+      <w:r>
+        <w:t xml:space="preserve"> a simple pixel-by-pixel comparison that </w:t>
+      </w:r>
+      <w:r>
+        <w:t>was</w:t>
+      </w:r>
+      <w:r>
+        <w:t xml:space="preserve"> susceptible to noise. A new method needs developed that can determine the relationship between pixels in order to develop the concept of a shape, and then reasoning can be done over shapes rather than over pixels.</w:t>
+      </w:r>
+      <w:r>
+        <w:t xml:space="preserve"> Weighted image difference was offered as a promising next step.</w:t>
       </w:r>
     </w:p>
     <w:sectPr>
@@ -1487,7 +1878,7 @@
 </file>
 
 <file path=word/numbering.xml><?xml version="1.0" encoding="utf-8"?>
-<w:numbering xmlns:wpc="http://schemas.microsoft.com/office/word/2010/wordprocessingCanvas" xmlns:mc="http://schemas.openxmlformats.org/markup-compatibility/2006" xmlns:o="urn:schemas-microsoft-com:office:office" xmlns:r="http://schemas.openxmlformats.org/officeDocument/2006/relationships" xmlns:m="http://schemas.openxmlformats.org/officeDocument/2006/math" xmlns:v="urn:schemas-microsoft-com:vml" xmlns:wp14="http://schemas.microsoft.com/office/word/2010/wordprocessingDrawing" xmlns:wp="http://schemas.openxmlformats.org/drawingml/2006/wordprocessingDrawing" xmlns:w10="urn:schemas-microsoft-com:office:word" xmlns:w="http://schemas.openxmlformats.org/wordprocessingml/2006/main" xmlns:w14="http://schemas.microsoft.com/office/word/2010/wordml" xmlns:w15="http://schemas.microsoft.com/office/word/2012/wordml" xmlns:wpg="http://schemas.microsoft.com/office/word/2010/wordprocessingGroup" xmlns:wpi="http://schemas.microsoft.com/office/word/2010/wordprocessingInk" xmlns:wne="http://schemas.microsoft.com/office/word/2006/wordml" xmlns:wps="http://schemas.microsoft.com/office/word/2010/wordprocessingShape" mc:Ignorable="w14 w15 wp14">
+<w:numbering xmlns:wpc="http://schemas.microsoft.com/office/word/2010/wordprocessingCanvas" xmlns:cx="http://schemas.microsoft.com/office/drawing/2014/chartex" xmlns:cx1="http://schemas.microsoft.com/office/drawing/2015/9/8/chartex" xmlns:cx2="http://schemas.microsoft.com/office/drawing/2015/10/21/chartex" xmlns:mc="http://schemas.openxmlformats.org/markup-compatibility/2006" xmlns:o="urn:schemas-microsoft-com:office:office" xmlns:r="http://schemas.openxmlformats.org/officeDocument/2006/relationships" xmlns:m="http://schemas.openxmlformats.org/officeDocument/2006/math" xmlns:v="urn:schemas-microsoft-com:vml" xmlns:wp14="http://schemas.microsoft.com/office/word/2010/wordprocessingDrawing" xmlns:wp="http://schemas.openxmlformats.org/drawingml/2006/wordprocessingDrawing" xmlns:w10="urn:schemas-microsoft-com:office:word" xmlns:w="http://schemas.openxmlformats.org/wordprocessingml/2006/main" xmlns:w14="http://schemas.microsoft.com/office/word/2010/wordml" xmlns:w15="http://schemas.microsoft.com/office/word/2012/wordml" xmlns:w16se="http://schemas.microsoft.com/office/word/2015/wordml/symex" xmlns:wpg="http://schemas.microsoft.com/office/word/2010/wordprocessingGroup" xmlns:wpi="http://schemas.microsoft.com/office/word/2010/wordprocessingInk" xmlns:wne="http://schemas.microsoft.com/office/word/2006/wordml" xmlns:wps="http://schemas.microsoft.com/office/word/2010/wordprocessingShape" mc:Ignorable="w14 w15 w16se wp14">
   <w:abstractNum w:abstractNumId="0" w15:restartNumberingAfterBreak="0">
     <w:nsid w:val="3CF53168"/>
     <w:multiLevelType w:val="multilevel"/>
@@ -1582,7 +1973,7 @@
 </file>
 
 <file path=word/styles.xml><?xml version="1.0" encoding="utf-8"?>
-<w:styles xmlns:mc="http://schemas.openxmlformats.org/markup-compatibility/2006" xmlns:r="http://schemas.openxmlformats.org/officeDocument/2006/relationships" xmlns:w="http://schemas.openxmlformats.org/wordprocessingml/2006/main" xmlns:w14="http://schemas.microsoft.com/office/word/2010/wordml" xmlns:w15="http://schemas.microsoft.com/office/word/2012/wordml" mc:Ignorable="w14 w15">
+<w:styles xmlns:mc="http://schemas.openxmlformats.org/markup-compatibility/2006" xmlns:r="http://schemas.openxmlformats.org/officeDocument/2006/relationships" xmlns:w="http://schemas.openxmlformats.org/wordprocessingml/2006/main" xmlns:w14="http://schemas.microsoft.com/office/word/2010/wordml" xmlns:w15="http://schemas.microsoft.com/office/word/2012/wordml" xmlns:w16se="http://schemas.microsoft.com/office/word/2015/wordml/symex" mc:Ignorable="w14 w15 w16se">
   <w:docDefaults>
     <w:rPrDefault>
       <w:rPr>
@@ -1598,7 +1989,7 @@
       </w:pPr>
     </w:pPrDefault>
   </w:docDefaults>
-  <w:latentStyles w:defLockedState="0" w:defUIPriority="99" w:defSemiHidden="0" w:defUnhideWhenUsed="0" w:defQFormat="0" w:count="371">
+  <w:latentStyles w:defLockedState="0" w:defUIPriority="99" w:defSemiHidden="0" w:defUnhideWhenUsed="0" w:defQFormat="0" w:count="372">
     <w:lsdException w:name="Normal" w:uiPriority="0" w:qFormat="1"/>
     <w:lsdException w:name="heading 1" w:uiPriority="9" w:qFormat="1"/>
     <w:lsdException w:name="heading 2" w:semiHidden="1" w:uiPriority="9" w:unhideWhenUsed="1" w:qFormat="1"/>
@@ -1704,7 +2095,6 @@
     <w:lsdException w:name="HTML Sample" w:semiHidden="1" w:unhideWhenUsed="1"/>
     <w:lsdException w:name="HTML Typewriter" w:semiHidden="1" w:unhideWhenUsed="1"/>
     <w:lsdException w:name="HTML Variable" w:semiHidden="1" w:unhideWhenUsed="1"/>
-    <w:lsdException w:name="Normal Table" w:semiHidden="1" w:unhideWhenUsed="1"/>
     <w:lsdException w:name="annotation subject" w:semiHidden="1" w:unhideWhenUsed="1"/>
     <w:lsdException w:name="No List" w:semiHidden="1" w:unhideWhenUsed="1"/>
     <w:lsdException w:name="Outline List 1" w:semiHidden="1" w:unhideWhenUsed="1"/>
@@ -1751,10 +2141,8 @@
     <w:lsdException w:name="Table Subtle 2" w:semiHidden="1" w:unhideWhenUsed="1"/>
     <w:lsdException w:name="Table Web 1" w:semiHidden="1" w:unhideWhenUsed="1"/>
     <w:lsdException w:name="Table Web 2" w:semiHidden="1" w:unhideWhenUsed="1"/>
-    <w:lsdException w:name="Table Web 3" w:semiHidden="1" w:unhideWhenUsed="1"/>
     <w:lsdException w:name="Balloon Text" w:semiHidden="1" w:unhideWhenUsed="1"/>
     <w:lsdException w:name="Table Grid" w:uiPriority="39"/>
-    <w:lsdException w:name="Table Theme" w:semiHidden="1" w:unhideWhenUsed="1"/>
     <w:lsdException w:name="Placeholder Text" w:semiHidden="1"/>
     <w:lsdException w:name="No Spacing" w:uiPriority="1" w:qFormat="1"/>
     <w:lsdException w:name="Light Shading" w:uiPriority="60"/>
@@ -1970,6 +2358,7 @@
     <w:lsdException w:name="List Table 5 Dark Accent 6" w:uiPriority="50"/>
     <w:lsdException w:name="List Table 6 Colorful Accent 6" w:uiPriority="51"/>
     <w:lsdException w:name="List Table 7 Colorful Accent 6" w:uiPriority="52"/>
+    <w:lsdException w:name="Mention" w:semiHidden="1" w:unhideWhenUsed="1"/>
   </w:latentStyles>
   <w:style w:type="paragraph" w:default="1" w:styleId="Normal">
     <w:name w:val="Normal"/>
@@ -2216,7 +2605,7 @@
 </file>
 
 <file path=word/charts/chart1.xml><?xml version="1.0" encoding="utf-8"?>
-<c:chartSpace xmlns:c="http://schemas.openxmlformats.org/drawingml/2006/chart" xmlns:a="http://schemas.openxmlformats.org/drawingml/2006/main" xmlns:r="http://schemas.openxmlformats.org/officeDocument/2006/relationships">
+<c:chartSpace xmlns:c="http://schemas.openxmlformats.org/drawingml/2006/chart" xmlns:a="http://schemas.openxmlformats.org/drawingml/2006/main" xmlns:r="http://schemas.openxmlformats.org/officeDocument/2006/relationships" xmlns:c16r2="http://schemas.microsoft.com/office/drawing/2015/06/chart">
   <c:date1904 val="0"/>
   <c:lang val="en-US"/>
   <c:roundedCorners val="0"/>
@@ -2232,146 +2621,438 @@
     <c:autoTitleDeleted val="1"/>
     <c:plotArea>
       <c:layout/>
-      <c:pieChart>
-        <c:varyColors val="1"/>
+      <c:barChart>
+        <c:barDir val="col"/>
+        <c:grouping val="clustered"/>
+        <c:varyColors val="0"/>
         <c:ser>
           <c:idx val="0"/>
           <c:order val="0"/>
-          <c:dPt>
-            <c:idx val="0"/>
-            <c:bubble3D val="0"/>
-            <c:spPr>
-              <a:solidFill>
-                <a:schemeClr val="accent1"/>
-              </a:solidFill>
-              <a:ln w="19050">
-                <a:solidFill>
-                  <a:schemeClr val="lt1"/>
-                </a:solidFill>
-              </a:ln>
-              <a:effectLst/>
-            </c:spPr>
-          </c:dPt>
-          <c:dPt>
-            <c:idx val="1"/>
-            <c:bubble3D val="0"/>
-            <c:spPr>
-              <a:solidFill>
-                <a:schemeClr val="accent2"/>
-              </a:solidFill>
-              <a:ln w="19050">
-                <a:solidFill>
-                  <a:schemeClr val="lt1"/>
-                </a:solidFill>
-              </a:ln>
-              <a:effectLst/>
-            </c:spPr>
-          </c:dPt>
-          <c:dPt>
-            <c:idx val="2"/>
-            <c:bubble3D val="0"/>
-            <c:spPr>
-              <a:solidFill>
-                <a:schemeClr val="accent3"/>
-              </a:solidFill>
-              <a:ln w="19050">
-                <a:solidFill>
-                  <a:schemeClr val="lt1"/>
-                </a:solidFill>
-              </a:ln>
-              <a:effectLst/>
-            </c:spPr>
-          </c:dPt>
-          <c:dLbls>
-            <c:spPr>
+          <c:tx>
+            <c:strRef>
+              <c:f>July18!$B$1</c:f>
+              <c:strCache>
+                <c:ptCount val="1"/>
+                <c:pt idx="0">
+                  <c:v>Correct</c:v>
+                </c:pt>
+              </c:strCache>
+            </c:strRef>
+          </c:tx>
+          <c:spPr>
+            <a:solidFill>
+              <a:schemeClr val="accent1"/>
+            </a:solidFill>
+            <a:ln>
               <a:noFill/>
-              <a:ln>
-                <a:noFill/>
-              </a:ln>
-              <a:effectLst/>
-            </c:spPr>
-            <c:txPr>
-              <a:bodyPr rot="0" spcFirstLastPara="1" vertOverflow="ellipsis" vert="horz" wrap="square" lIns="38100" tIns="19050" rIns="38100" bIns="19050" anchor="ctr" anchorCtr="1">
-                <a:spAutoFit/>
-              </a:bodyPr>
-              <a:lstStyle/>
-              <a:p>
-                <a:pPr>
-                  <a:defRPr sz="900" b="0" i="0" u="none" strike="noStrike" kern="1200" baseline="0">
-                    <a:solidFill>
-                      <a:schemeClr val="tx1">
-                        <a:lumMod val="75000"/>
-                        <a:lumOff val="25000"/>
-                      </a:schemeClr>
-                    </a:solidFill>
-                    <a:latin typeface="+mn-lt"/>
-                    <a:ea typeface="+mn-ea"/>
-                    <a:cs typeface="+mn-cs"/>
-                  </a:defRPr>
-                </a:pPr>
-                <a:endParaRPr lang="en-US"/>
-              </a:p>
-            </c:txPr>
-            <c:showLegendKey val="0"/>
-            <c:showVal val="1"/>
-            <c:showCatName val="0"/>
-            <c:showSerName val="0"/>
-            <c:showPercent val="0"/>
-            <c:showBubbleSize val="0"/>
-            <c:showLeaderLines val="1"/>
-            <c:leaderLines>
-              <c:spPr>
-                <a:ln w="9525" cap="flat" cmpd="sng" algn="ctr">
-                  <a:solidFill>
-                    <a:schemeClr val="tx1">
-                      <a:lumMod val="35000"/>
-                      <a:lumOff val="65000"/>
-                    </a:schemeClr>
-                  </a:solidFill>
-                  <a:round/>
-                </a:ln>
-                <a:effectLst/>
-              </c:spPr>
-            </c:leaderLines>
-            <c:extLst>
-              <c:ext xmlns:c15="http://schemas.microsoft.com/office/drawing/2012/chart" uri="{CE6537A1-D6FC-4f65-9D91-7224C49458BB}"/>
-            </c:extLst>
-          </c:dLbls>
+            </a:ln>
+            <a:effectLst/>
+          </c:spPr>
+          <c:invertIfNegative val="0"/>
           <c:cat>
             <c:strRef>
-              <c:f>Testing!$B$1:$D$1</c:f>
+              <c:f>July18!$A$2:$A$17</c:f>
               <c:strCache>
-                <c:ptCount val="3"/>
+                <c:ptCount val="16"/>
                 <c:pt idx="0">
-                  <c:v>Correct</c:v>
+                  <c:v>Basic Problems B</c:v>
                 </c:pt>
                 <c:pt idx="1">
-                  <c:v>Incorrect</c:v>
+                  <c:v>Test Problems B</c:v>
                 </c:pt>
                 <c:pt idx="2">
-                  <c:v>Skipped</c:v>
+                  <c:v>Basic Problems C</c:v>
+                </c:pt>
+                <c:pt idx="3">
+                  <c:v>Test Problems C</c:v>
+                </c:pt>
+                <c:pt idx="4">
+                  <c:v>Basic Problems D</c:v>
+                </c:pt>
+                <c:pt idx="5">
+                  <c:v>Test Problems D</c:v>
+                </c:pt>
+                <c:pt idx="6">
+                  <c:v>Basic Problems E</c:v>
+                </c:pt>
+                <c:pt idx="7">
+                  <c:v>Test Problems E</c:v>
+                </c:pt>
+                <c:pt idx="8">
+                  <c:v>Challenge Problems B</c:v>
+                </c:pt>
+                <c:pt idx="9">
+                  <c:v>Ravens Problems B</c:v>
+                </c:pt>
+                <c:pt idx="10">
+                  <c:v>Challenge Problems C</c:v>
+                </c:pt>
+                <c:pt idx="11">
+                  <c:v>Ravens Problems C</c:v>
+                </c:pt>
+                <c:pt idx="12">
+                  <c:v>Challenge Problems D</c:v>
+                </c:pt>
+                <c:pt idx="13">
+                  <c:v>Ravens Problems D</c:v>
+                </c:pt>
+                <c:pt idx="14">
+                  <c:v>Challenge Problems E</c:v>
+                </c:pt>
+                <c:pt idx="15">
+                  <c:v>Ravens Problems E</c:v>
                 </c:pt>
               </c:strCache>
             </c:strRef>
           </c:cat>
           <c:val>
             <c:numRef>
-              <c:f>Testing!$B$7:$D$7</c:f>
+              <c:f>July18!$B$2:$B$17</c:f>
               <c:numCache>
                 <c:formatCode>General</c:formatCode>
-                <c:ptCount val="3"/>
+                <c:ptCount val="16"/>
                 <c:pt idx="0">
-                  <c:v>0.4375</c:v>
+                  <c:v>10</c:v>
                 </c:pt>
                 <c:pt idx="1">
-                  <c:v>0.375</c:v>
+                  <c:v>9</c:v>
                 </c:pt>
                 <c:pt idx="2">
-                  <c:v>0.1875</c:v>
+                  <c:v>10</c:v>
+                </c:pt>
+                <c:pt idx="3">
+                  <c:v>7</c:v>
+                </c:pt>
+                <c:pt idx="4">
+                  <c:v>10</c:v>
+                </c:pt>
+                <c:pt idx="5">
+                  <c:v>5</c:v>
+                </c:pt>
+                <c:pt idx="6">
+                  <c:v>10</c:v>
+                </c:pt>
+                <c:pt idx="7">
+                  <c:v>8</c:v>
+                </c:pt>
+                <c:pt idx="8">
+                  <c:v>3</c:v>
+                </c:pt>
+                <c:pt idx="9">
+                  <c:v>7</c:v>
+                </c:pt>
+                <c:pt idx="10">
+                  <c:v>1</c:v>
+                </c:pt>
+                <c:pt idx="11">
+                  <c:v>2</c:v>
+                </c:pt>
+                <c:pt idx="12">
+                  <c:v>2</c:v>
+                </c:pt>
+                <c:pt idx="13">
+                  <c:v>1</c:v>
+                </c:pt>
+                <c:pt idx="14">
+                  <c:v>2</c:v>
+                </c:pt>
+                <c:pt idx="15">
+                  <c:v>4</c:v>
                 </c:pt>
               </c:numCache>
             </c:numRef>
           </c:val>
+          <c:extLst>
+            <c:ext xmlns:c16="http://schemas.microsoft.com/office/drawing/2014/chart" uri="{C3380CC4-5D6E-409C-BE32-E72D297353CC}">
+              <c16:uniqueId val="{00000000-EFF3-4109-A492-DFC4324F755A}"/>
+            </c:ext>
+          </c:extLst>
+        </c:ser>
+        <c:ser>
+          <c:idx val="1"/>
+          <c:order val="1"/>
+          <c:tx>
+            <c:strRef>
+              <c:f>July18!$C$1</c:f>
+              <c:strCache>
+                <c:ptCount val="1"/>
+                <c:pt idx="0">
+                  <c:v>Incorrect</c:v>
+                </c:pt>
+              </c:strCache>
+            </c:strRef>
+          </c:tx>
+          <c:spPr>
+            <a:solidFill>
+              <a:schemeClr val="accent2"/>
+            </a:solidFill>
+            <a:ln>
+              <a:noFill/>
+            </a:ln>
+            <a:effectLst/>
+          </c:spPr>
+          <c:invertIfNegative val="0"/>
+          <c:cat>
+            <c:strRef>
+              <c:f>July18!$A$2:$A$17</c:f>
+              <c:strCache>
+                <c:ptCount val="16"/>
+                <c:pt idx="0">
+                  <c:v>Basic Problems B</c:v>
+                </c:pt>
+                <c:pt idx="1">
+                  <c:v>Test Problems B</c:v>
+                </c:pt>
+                <c:pt idx="2">
+                  <c:v>Basic Problems C</c:v>
+                </c:pt>
+                <c:pt idx="3">
+                  <c:v>Test Problems C</c:v>
+                </c:pt>
+                <c:pt idx="4">
+                  <c:v>Basic Problems D</c:v>
+                </c:pt>
+                <c:pt idx="5">
+                  <c:v>Test Problems D</c:v>
+                </c:pt>
+                <c:pt idx="6">
+                  <c:v>Basic Problems E</c:v>
+                </c:pt>
+                <c:pt idx="7">
+                  <c:v>Test Problems E</c:v>
+                </c:pt>
+                <c:pt idx="8">
+                  <c:v>Challenge Problems B</c:v>
+                </c:pt>
+                <c:pt idx="9">
+                  <c:v>Ravens Problems B</c:v>
+                </c:pt>
+                <c:pt idx="10">
+                  <c:v>Challenge Problems C</c:v>
+                </c:pt>
+                <c:pt idx="11">
+                  <c:v>Ravens Problems C</c:v>
+                </c:pt>
+                <c:pt idx="12">
+                  <c:v>Challenge Problems D</c:v>
+                </c:pt>
+                <c:pt idx="13">
+                  <c:v>Ravens Problems D</c:v>
+                </c:pt>
+                <c:pt idx="14">
+                  <c:v>Challenge Problems E</c:v>
+                </c:pt>
+                <c:pt idx="15">
+                  <c:v>Ravens Problems E</c:v>
+                </c:pt>
+              </c:strCache>
+            </c:strRef>
+          </c:cat>
+          <c:val>
+            <c:numRef>
+              <c:f>July18!$C$2:$C$17</c:f>
+              <c:numCache>
+                <c:formatCode>General</c:formatCode>
+                <c:ptCount val="16"/>
+                <c:pt idx="0">
+                  <c:v>2</c:v>
+                </c:pt>
+                <c:pt idx="1">
+                  <c:v>3</c:v>
+                </c:pt>
+                <c:pt idx="2">
+                  <c:v>1</c:v>
+                </c:pt>
+                <c:pt idx="3">
+                  <c:v>1</c:v>
+                </c:pt>
+                <c:pt idx="4">
+                  <c:v>2</c:v>
+                </c:pt>
+                <c:pt idx="5">
+                  <c:v>4</c:v>
+                </c:pt>
+                <c:pt idx="6">
+                  <c:v>1</c:v>
+                </c:pt>
+                <c:pt idx="7">
+                  <c:v>4</c:v>
+                </c:pt>
+                <c:pt idx="8">
+                  <c:v>9</c:v>
+                </c:pt>
+                <c:pt idx="9">
+                  <c:v>5</c:v>
+                </c:pt>
+                <c:pt idx="10">
+                  <c:v>9</c:v>
+                </c:pt>
+                <c:pt idx="11">
+                  <c:v>6</c:v>
+                </c:pt>
+                <c:pt idx="12">
+                  <c:v>5</c:v>
+                </c:pt>
+                <c:pt idx="13">
+                  <c:v>6</c:v>
+                </c:pt>
+                <c:pt idx="14">
+                  <c:v>7</c:v>
+                </c:pt>
+                <c:pt idx="15">
+                  <c:v>5</c:v>
+                </c:pt>
+              </c:numCache>
+            </c:numRef>
+          </c:val>
+          <c:extLst>
+            <c:ext xmlns:c16="http://schemas.microsoft.com/office/drawing/2014/chart" uri="{C3380CC4-5D6E-409C-BE32-E72D297353CC}">
+              <c16:uniqueId val="{00000001-EFF3-4109-A492-DFC4324F755A}"/>
+            </c:ext>
+          </c:extLst>
+        </c:ser>
+        <c:ser>
+          <c:idx val="2"/>
+          <c:order val="2"/>
+          <c:tx>
+            <c:strRef>
+              <c:f>July18!$D$1</c:f>
+              <c:strCache>
+                <c:ptCount val="1"/>
+                <c:pt idx="0">
+                  <c:v>Skipped</c:v>
+                </c:pt>
+              </c:strCache>
+            </c:strRef>
+          </c:tx>
+          <c:spPr>
+            <a:solidFill>
+              <a:schemeClr val="accent3"/>
+            </a:solidFill>
+            <a:ln>
+              <a:noFill/>
+            </a:ln>
+            <a:effectLst/>
+          </c:spPr>
+          <c:invertIfNegative val="0"/>
+          <c:cat>
+            <c:strRef>
+              <c:f>July18!$A$2:$A$17</c:f>
+              <c:strCache>
+                <c:ptCount val="16"/>
+                <c:pt idx="0">
+                  <c:v>Basic Problems B</c:v>
+                </c:pt>
+                <c:pt idx="1">
+                  <c:v>Test Problems B</c:v>
+                </c:pt>
+                <c:pt idx="2">
+                  <c:v>Basic Problems C</c:v>
+                </c:pt>
+                <c:pt idx="3">
+                  <c:v>Test Problems C</c:v>
+                </c:pt>
+                <c:pt idx="4">
+                  <c:v>Basic Problems D</c:v>
+                </c:pt>
+                <c:pt idx="5">
+                  <c:v>Test Problems D</c:v>
+                </c:pt>
+                <c:pt idx="6">
+                  <c:v>Basic Problems E</c:v>
+                </c:pt>
+                <c:pt idx="7">
+                  <c:v>Test Problems E</c:v>
+                </c:pt>
+                <c:pt idx="8">
+                  <c:v>Challenge Problems B</c:v>
+                </c:pt>
+                <c:pt idx="9">
+                  <c:v>Ravens Problems B</c:v>
+                </c:pt>
+                <c:pt idx="10">
+                  <c:v>Challenge Problems C</c:v>
+                </c:pt>
+                <c:pt idx="11">
+                  <c:v>Ravens Problems C</c:v>
+                </c:pt>
+                <c:pt idx="12">
+                  <c:v>Challenge Problems D</c:v>
+                </c:pt>
+                <c:pt idx="13">
+                  <c:v>Ravens Problems D</c:v>
+                </c:pt>
+                <c:pt idx="14">
+                  <c:v>Challenge Problems E</c:v>
+                </c:pt>
+                <c:pt idx="15">
+                  <c:v>Ravens Problems E</c:v>
+                </c:pt>
+              </c:strCache>
+            </c:strRef>
+          </c:cat>
+          <c:val>
+            <c:numRef>
+              <c:f>July18!$D$2:$D$17</c:f>
+              <c:numCache>
+                <c:formatCode>General</c:formatCode>
+                <c:ptCount val="16"/>
+                <c:pt idx="0">
+                  <c:v>0</c:v>
+                </c:pt>
+                <c:pt idx="1">
+                  <c:v>0</c:v>
+                </c:pt>
+                <c:pt idx="2">
+                  <c:v>1</c:v>
+                </c:pt>
+                <c:pt idx="3">
+                  <c:v>4</c:v>
+                </c:pt>
+                <c:pt idx="4">
+                  <c:v>0</c:v>
+                </c:pt>
+                <c:pt idx="5">
+                  <c:v>3</c:v>
+                </c:pt>
+                <c:pt idx="6">
+                  <c:v>1</c:v>
+                </c:pt>
+                <c:pt idx="7">
+                  <c:v>0</c:v>
+                </c:pt>
+                <c:pt idx="8">
+                  <c:v>0</c:v>
+                </c:pt>
+                <c:pt idx="9">
+                  <c:v>0</c:v>
+                </c:pt>
+                <c:pt idx="10">
+                  <c:v>2</c:v>
+                </c:pt>
+                <c:pt idx="11">
+                  <c:v>4</c:v>
+                </c:pt>
+                <c:pt idx="12">
+                  <c:v>5</c:v>
+                </c:pt>
+                <c:pt idx="13">
+                  <c:v>5</c:v>
+                </c:pt>
+                <c:pt idx="14">
+                  <c:v>3</c:v>
+                </c:pt>
+                <c:pt idx="15">
+                  <c:v>3</c:v>
+                </c:pt>
+              </c:numCache>
+            </c:numRef>
+          </c:val>
+          <c:extLst>
+            <c:ext xmlns:c16="http://schemas.microsoft.com/office/drawing/2014/chart" uri="{C3380CC4-5D6E-409C-BE32-E72D297353CC}">
+              <c16:uniqueId val="{00000002-EFF3-4109-A492-DFC4324F755A}"/>
+            </c:ext>
+          </c:extLst>
         </c:ser>
         <c:dLbls>
           <c:showLegendKey val="0"/>
@@ -2380,10 +3061,119 @@
           <c:showSerName val="0"/>
           <c:showPercent val="0"/>
           <c:showBubbleSize val="0"/>
-          <c:showLeaderLines val="1"/>
         </c:dLbls>
-        <c:firstSliceAng val="0"/>
-      </c:pieChart>
+        <c:gapWidth val="219"/>
+        <c:overlap val="-27"/>
+        <c:axId val="333913928"/>
+        <c:axId val="333917864"/>
+      </c:barChart>
+      <c:catAx>
+        <c:axId val="333913928"/>
+        <c:scaling>
+          <c:orientation val="minMax"/>
+        </c:scaling>
+        <c:delete val="0"/>
+        <c:axPos val="b"/>
+        <c:numFmt formatCode="General" sourceLinked="1"/>
+        <c:majorTickMark val="none"/>
+        <c:minorTickMark val="none"/>
+        <c:tickLblPos val="nextTo"/>
+        <c:spPr>
+          <a:noFill/>
+          <a:ln w="9525" cap="flat" cmpd="sng" algn="ctr">
+            <a:solidFill>
+              <a:schemeClr val="tx1">
+                <a:lumMod val="15000"/>
+                <a:lumOff val="85000"/>
+              </a:schemeClr>
+            </a:solidFill>
+            <a:round/>
+          </a:ln>
+          <a:effectLst/>
+        </c:spPr>
+        <c:txPr>
+          <a:bodyPr rot="-60000000" spcFirstLastPara="1" vertOverflow="ellipsis" vert="horz" wrap="square" anchor="ctr" anchorCtr="1"/>
+          <a:lstStyle/>
+          <a:p>
+            <a:pPr>
+              <a:defRPr sz="900" b="0" i="0" u="none" strike="noStrike" kern="1200" baseline="0">
+                <a:solidFill>
+                  <a:schemeClr val="tx1">
+                    <a:lumMod val="65000"/>
+                    <a:lumOff val="35000"/>
+                  </a:schemeClr>
+                </a:solidFill>
+                <a:latin typeface="+mn-lt"/>
+                <a:ea typeface="+mn-ea"/>
+                <a:cs typeface="+mn-cs"/>
+              </a:defRPr>
+            </a:pPr>
+            <a:endParaRPr lang="en-US"/>
+          </a:p>
+        </c:txPr>
+        <c:crossAx val="333917864"/>
+        <c:crosses val="autoZero"/>
+        <c:auto val="1"/>
+        <c:lblAlgn val="ctr"/>
+        <c:lblOffset val="100"/>
+        <c:noMultiLvlLbl val="0"/>
+      </c:catAx>
+      <c:valAx>
+        <c:axId val="333917864"/>
+        <c:scaling>
+          <c:orientation val="minMax"/>
+        </c:scaling>
+        <c:delete val="0"/>
+        <c:axPos val="l"/>
+        <c:majorGridlines>
+          <c:spPr>
+            <a:ln w="9525" cap="flat" cmpd="sng" algn="ctr">
+              <a:solidFill>
+                <a:schemeClr val="tx1">
+                  <a:lumMod val="15000"/>
+                  <a:lumOff val="85000"/>
+                </a:schemeClr>
+              </a:solidFill>
+              <a:round/>
+            </a:ln>
+            <a:effectLst/>
+          </c:spPr>
+        </c:majorGridlines>
+        <c:numFmt formatCode="General" sourceLinked="1"/>
+        <c:majorTickMark val="none"/>
+        <c:minorTickMark val="none"/>
+        <c:tickLblPos val="nextTo"/>
+        <c:spPr>
+          <a:noFill/>
+          <a:ln>
+            <a:noFill/>
+          </a:ln>
+          <a:effectLst/>
+        </c:spPr>
+        <c:txPr>
+          <a:bodyPr rot="-60000000" spcFirstLastPara="1" vertOverflow="ellipsis" vert="horz" wrap="square" anchor="ctr" anchorCtr="1"/>
+          <a:lstStyle/>
+          <a:p>
+            <a:pPr>
+              <a:defRPr sz="900" b="0" i="0" u="none" strike="noStrike" kern="1200" baseline="0">
+                <a:solidFill>
+                  <a:schemeClr val="tx1">
+                    <a:lumMod val="65000"/>
+                    <a:lumOff val="35000"/>
+                  </a:schemeClr>
+                </a:solidFill>
+                <a:latin typeface="+mn-lt"/>
+                <a:ea typeface="+mn-ea"/>
+                <a:cs typeface="+mn-cs"/>
+              </a:defRPr>
+            </a:pPr>
+            <a:endParaRPr lang="en-US"/>
+          </a:p>
+        </c:txPr>
+        <c:crossAx val="333913928"/>
+        <c:crosses val="autoZero"/>
+        <c:crossBetween val="between"/>
+      </c:valAx>
       <c:spPr>
         <a:noFill/>
         <a:ln>
@@ -2393,7 +3183,7 @@
       </c:spPr>
     </c:plotArea>
     <c:legend>
-      <c:legendPos val="r"/>
+      <c:legendPos val="b"/>
       <c:overlay val="0"/>
       <c:spPr>
         <a:noFill/>
@@ -2459,7 +3249,7 @@
 </file>
 
 <file path=word/charts/chart2.xml><?xml version="1.0" encoding="utf-8"?>
-<c:chartSpace xmlns:c="http://schemas.openxmlformats.org/drawingml/2006/chart" xmlns:a="http://schemas.openxmlformats.org/drawingml/2006/main" xmlns:r="http://schemas.openxmlformats.org/officeDocument/2006/relationships">
+<c:chartSpace xmlns:c="http://schemas.openxmlformats.org/drawingml/2006/chart" xmlns:a="http://schemas.openxmlformats.org/drawingml/2006/main" xmlns:r="http://schemas.openxmlformats.org/officeDocument/2006/relationships" xmlns:c16r2="http://schemas.microsoft.com/office/drawing/2015/06/chart">
   <c:date1904 val="0"/>
   <c:lang val="en-US"/>
   <c:roundedCorners val="0"/>
@@ -2494,6 +3284,11 @@
               </a:ln>
               <a:effectLst/>
             </c:spPr>
+            <c:extLst>
+              <c:ext xmlns:c16="http://schemas.microsoft.com/office/drawing/2014/chart" uri="{C3380CC4-5D6E-409C-BE32-E72D297353CC}">
+                <c16:uniqueId val="{00000001-7AD9-40C1-B525-2A77E0DA5EA7}"/>
+              </c:ext>
+            </c:extLst>
           </c:dPt>
           <c:dPt>
             <c:idx val="1"/>
@@ -2509,6 +3304,11 @@
               </a:ln>
               <a:effectLst/>
             </c:spPr>
+            <c:extLst>
+              <c:ext xmlns:c16="http://schemas.microsoft.com/office/drawing/2014/chart" uri="{C3380CC4-5D6E-409C-BE32-E72D297353CC}">
+                <c16:uniqueId val="{00000003-7AD9-40C1-B525-2A77E0DA5EA7}"/>
+              </c:ext>
+            </c:extLst>
           </c:dPt>
           <c:dPt>
             <c:idx val="2"/>
@@ -2524,6 +3324,11 @@
               </a:ln>
               <a:effectLst/>
             </c:spPr>
+            <c:extLst>
+              <c:ext xmlns:c16="http://schemas.microsoft.com/office/drawing/2014/chart" uri="{C3380CC4-5D6E-409C-BE32-E72D297353CC}">
+                <c16:uniqueId val="{00000005-7AD9-40C1-B525-2A77E0DA5EA7}"/>
+              </c:ext>
+            </c:extLst>
           </c:dPt>
           <c:dLbls>
             <c:spPr>
@@ -2582,7 +3387,7 @@
           </c:dLbls>
           <c:cat>
             <c:strRef>
-              <c:f>Sheet1!$B$1:$D$1</c:f>
+              <c:f>July18!$B$1:$D$1</c:f>
               <c:strCache>
                 <c:ptCount val="3"/>
                 <c:pt idx="0">
@@ -2599,22 +3404,27 @@
           </c:cat>
           <c:val>
             <c:numRef>
-              <c:f>Sheet1!$B$5:$D$5</c:f>
+              <c:f>July18!$B$20:$D$20</c:f>
               <c:numCache>
-                <c:formatCode>General</c:formatCode>
+                <c:formatCode>0.00%</c:formatCode>
                 <c:ptCount val="3"/>
                 <c:pt idx="0">
-                  <c:v>0.75</c:v>
+                  <c:v>0.71875</c:v>
                 </c:pt>
                 <c:pt idx="1">
-                  <c:v>0.20833333333333334</c:v>
+                  <c:v>0.1875</c:v>
                 </c:pt>
                 <c:pt idx="2">
-                  <c:v>4.1666666666666664E-2</c:v>
+                  <c:v>9.375E-2</c:v>
                 </c:pt>
               </c:numCache>
             </c:numRef>
           </c:val>
+          <c:extLst>
+            <c:ext xmlns:c16="http://schemas.microsoft.com/office/drawing/2014/chart" uri="{C3380CC4-5D6E-409C-BE32-E72D297353CC}">
+              <c16:uniqueId val="{00000006-7AD9-40C1-B525-2A77E0DA5EA7}"/>
+            </c:ext>
+          </c:extLst>
         </c:ser>
         <c:dLbls>
           <c:showLegendKey val="0"/>
@@ -2782,7 +3592,7 @@
 </file>
 
 <file path=word/charts/style1.xml><?xml version="1.0" encoding="utf-8"?>
-<cs:chartStyle xmlns:cs="http://schemas.microsoft.com/office/drawing/2012/chartStyle" xmlns:a="http://schemas.openxmlformats.org/drawingml/2006/main" id="251">
+<cs:chartStyle xmlns:cs="http://schemas.microsoft.com/office/drawing/2012/chartStyle" xmlns:a="http://schemas.openxmlformats.org/drawingml/2006/main" id="201">
   <cs:axisTitle>
     <cs:lnRef idx="0"/>
     <cs:fillRef idx="0"/>
@@ -2839,7 +3649,7 @@
         <a:round/>
       </a:ln>
     </cs:spPr>
-    <cs:defRPr sz="900" kern="1200"/>
+    <cs:defRPr sz="1000" kern="1200"/>
   </cs:chartArea>
   <cs:dataLabel>
     <cs:lnRef idx="0"/>
@@ -2890,13 +3700,6 @@
     <cs:fontRef idx="minor">
       <a:schemeClr val="tx1"/>
     </cs:fontRef>
-    <cs:spPr>
-      <a:ln w="19050">
-        <a:solidFill>
-          <a:schemeClr val="lt1"/>
-        </a:solidFill>
-      </a:ln>
-    </cs:spPr>
   </cs:dataPoint>
   <cs:dataPoint3D>
     <cs:lnRef idx="0"/>
@@ -2907,19 +3710,12 @@
     <cs:fontRef idx="minor">
       <a:schemeClr val="tx1"/>
     </cs:fontRef>
-    <cs:spPr>
-      <a:ln w="25400">
-        <a:solidFill>
-          <a:schemeClr val="lt1"/>
-        </a:solidFill>
-      </a:ln>
-    </cs:spPr>
   </cs:dataPoint3D>
   <cs:dataPointLine>
     <cs:lnRef idx="0">
       <cs:styleClr val="auto"/>
     </cs:lnRef>
-    <cs:fillRef idx="0"/>
+    <cs:fillRef idx="1"/>
     <cs:effectRef idx="0"/>
     <cs:fontRef idx="minor">
       <a:schemeClr val="tx1"/>
@@ -2957,7 +3753,7 @@
     <cs:lnRef idx="0">
       <cs:styleClr val="auto"/>
     </cs:lnRef>
-    <cs:fillRef idx="0"/>
+    <cs:fillRef idx="1"/>
     <cs:effectRef idx="0"/>
     <cs:fontRef idx="minor">
       <a:schemeClr val="tx1"/>
@@ -3000,23 +3796,22 @@
     <cs:fillRef idx="0"/>
     <cs:effectRef idx="0"/>
     <cs:fontRef idx="minor">
-      <a:schemeClr val="tx1"/>
+      <a:schemeClr val="dk1"/>
     </cs:fontRef>
     <cs:spPr>
       <a:solidFill>
         <a:schemeClr val="dk1">
-          <a:lumMod val="75000"/>
-          <a:lumOff val="25000"/>
+          <a:lumMod val="65000"/>
+          <a:lumOff val="35000"/>
         </a:schemeClr>
       </a:solidFill>
-      <a:ln w="9525" cap="flat" cmpd="sng" algn="ctr">
+      <a:ln w="9525">
         <a:solidFill>
           <a:schemeClr val="tx1">
             <a:lumMod val="65000"/>
             <a:lumOff val="35000"/>
           </a:schemeClr>
         </a:solidFill>
-        <a:round/>
       </a:ln>
     </cs:spPr>
   </cs:downBar>
@@ -3121,8 +3916,8 @@
       <a:ln w="9525" cap="flat" cmpd="sng" algn="ctr">
         <a:solidFill>
           <a:schemeClr val="tx1">
-            <a:lumMod val="50000"/>
-            <a:lumOff val="50000"/>
+            <a:lumMod val="75000"/>
+            <a:lumOff val="25000"/>
           </a:schemeClr>
         </a:solidFill>
         <a:round/>
@@ -3254,20 +4049,19 @@
     <cs:fillRef idx="0"/>
     <cs:effectRef idx="0"/>
     <cs:fontRef idx="minor">
-      <a:schemeClr val="tx1"/>
+      <a:schemeClr val="dk1"/>
     </cs:fontRef>
     <cs:spPr>
       <a:solidFill>
         <a:schemeClr val="lt1"/>
       </a:solidFill>
-      <a:ln w="9525" cap="flat" cmpd="sng" algn="ctr">
+      <a:ln w="9525">
         <a:solidFill>
           <a:schemeClr val="tx1">
-            <a:lumMod val="65000"/>
-            <a:lumOff val="35000"/>
+            <a:lumMod val="15000"/>
+            <a:lumOff val="85000"/>
           </a:schemeClr>
         </a:solidFill>
-        <a:round/>
       </a:ln>
     </cs:spPr>
   </cs:upBar>

</xml_diff>